<commit_message>
Standardize Country State Names Standardize Cities Names Drop columns not used
</commit_message>
<xml_diff>
--- a/doc/tcc-cd-artigo-cientfico.docx
+++ b/doc/tcc-cd-artigo-cientfico.docx
@@ -1200,7 +1200,7 @@
                         <pic:spPr>
                           <a:xfrm>
                             <a:off x="0" y="0"/>
-                            <a:ext cx="1341720" cy="387360"/>
+                            <a:ext cx="1339920" cy="387360"/>
                           </a:xfrm>
                           <a:prstGeom prst="rect">
                             <a:avLst/>
@@ -1221,8 +1221,8 @@
                         </pic:blipFill>
                         <pic:spPr>
                           <a:xfrm>
-                            <a:off x="1483920" y="76320"/>
-                            <a:ext cx="1411560" cy="210960"/>
+                            <a:off x="1486080" y="76320"/>
+                            <a:ext cx="1409760" cy="210960"/>
                           </a:xfrm>
                           <a:prstGeom prst="rect">
                             <a:avLst/>
@@ -1260,12 +1260,12 @@
                   <v:path o:extrusionok="f" gradientshapeok="t" o:connecttype="rect"/>
                   <o:lock v:ext="edit" aspectratio="t"/>
                 </v:shapetype>
-                <v:shape id="shape_0" ID="Imagem 15" stroked="f" o:allowincell="f" style="position:absolute;left:3673;top:2888;width:2112;height:609;mso-wrap-style:none;v-text-anchor:middle;mso-position-horizontal:center;mso-position-horizontal-relative:page" type="_x0000_t75">
+                <v:shape id="shape_0" ID="Imagem 15" stroked="f" o:allowincell="f" style="position:absolute;left:3673;top:2888;width:2109;height:609;mso-wrap-style:none;v-text-anchor:middle;mso-position-horizontal:center;mso-position-horizontal-relative:page" type="_x0000_t75">
                   <v:imagedata r:id="rId2" o:detectmouseclick="t"/>
                   <v:stroke color="#3465a4" joinstyle="round" endcap="flat"/>
                   <w10:wrap type="none"/>
                 </v:shape>
-                <v:shape id="shape_0" ID="Imagem 61" stroked="f" o:allowincell="f" style="position:absolute;left:6010;top:3008;width:2222;height:331;mso-wrap-style:none;v-text-anchor:middle;mso-position-horizontal:center;mso-position-horizontal-relative:page" type="_x0000_t75">
+                <v:shape id="shape_0" ID="Imagem 61" stroked="f" o:allowincell="f" style="position:absolute;left:6013;top:3008;width:2219;height:331;mso-wrap-style:none;v-text-anchor:middle;mso-position-horizontal:center;mso-position-horizontal-relative:page" type="_x0000_t75">
                   <v:imagedata r:id="rId3" o:detectmouseclick="t"/>
                   <v:stroke color="#3465a4" joinstyle="round" endcap="flat"/>
                   <w10:wrap type="none"/>
@@ -1321,8 +1321,8 @@
                         <wps:cNvSpPr/>
                         <wps:spPr>
                           <a:xfrm>
-                            <a:off x="95400" y="588600"/>
-                            <a:ext cx="1619280" cy="154440"/>
+                            <a:off x="95400" y="590400"/>
+                            <a:ext cx="1619280" cy="152280"/>
                           </a:xfrm>
                           <a:prstGeom prst="rect">
                             <a:avLst/>
@@ -1414,8 +1414,8 @@
                         <wps:cNvSpPr/>
                         <wps:spPr>
                           <a:xfrm>
-                            <a:off x="950760" y="317520"/>
-                            <a:ext cx="725760" cy="171360"/>
+                            <a:off x="952560" y="317520"/>
+                            <a:ext cx="723960" cy="171360"/>
                           </a:xfrm>
                           <a:prstGeom prst="rect">
                             <a:avLst/>
@@ -1479,7 +1479,7 @@
           <mc:Fallback>
             <w:pict>
               <v:group id="shape_0" alt="Agrupar 7" style="position:absolute;margin-left:226.2pt;margin-top:-13.75pt;width:142.9pt;height:61pt" coordorigin="4524,-275" coordsize="2858,1220">
-                <v:rect id="shape_0" path="m0,0l-2147483645,0l-2147483645,-2147483646l0,-2147483646xe" fillcolor="#e5cc80" stroked="f" o:allowincell="f" style="position:absolute;left:4674;top:652;width:2549;height:242;mso-wrap-style:none;v-text-anchor:middle;mso-position-horizontal:center;mso-position-horizontal-relative:page">
+                <v:rect id="shape_0" path="m0,0l-2147483645,0l-2147483645,-2147483646l0,-2147483646xe" fillcolor="#e5cc80" stroked="f" o:allowincell="f" style="position:absolute;left:4674;top:655;width:2549;height:239;mso-wrap-style:none;v-text-anchor:middle;mso-position-horizontal:center;mso-position-horizontal-relative:page">
                   <v:fill o:detectmouseclick="t" type="solid" color2="#1a337f"/>
                   <v:stroke color="#3465a4" weight="25560" joinstyle="round" endcap="flat"/>
                   <w10:wrap type="none"/>
@@ -1524,7 +1524,7 @@
                   <v:stroke color="#3465a4" joinstyle="round" endcap="flat"/>
                   <w10:wrap type="none"/>
                 </v:rect>
-                <v:rect id="shape_0" path="m0,0l-2147483645,0l-2147483645,-2147483646l0,-2147483646xe" stroked="f" o:allowincell="f" style="position:absolute;left:6021;top:225;width:1142;height:269;mso-wrap-style:square;v-text-anchor:top;mso-position-horizontal:center;mso-position-horizontal-relative:page">
+                <v:rect id="shape_0" path="m0,0l-2147483645,0l-2147483645,-2147483646l0,-2147483646xe" stroked="f" o:allowincell="f" style="position:absolute;left:6024;top:225;width:1139;height:269;mso-wrap-style:square;v-text-anchor:top;mso-position-horizontal:center;mso-position-horizontal-relative:page">
                   <v:textbox>
                     <w:txbxContent>
                       <w:p>
@@ -1645,7 +1645,7 @@
           <w:docPartGallery w:val="Table of Contents"/>
           <w:docPartUnique w:val="true"/>
         </w:docPartObj>
-        <w:id w:val="391840550"/>
+        <w:id w:val="1502996072"/>
       </w:sdtPr>
       <w:sdtContent>
         <w:p>
@@ -2355,8 +2355,8 @@
         <w:ind w:left="1003" w:right="4046" w:hanging="720"/>
         <w:rPr/>
       </w:pPr>
-      <w:bookmarkStart w:id="0" w:name="_Toc83580266"/>
-      <w:bookmarkStart w:id="1" w:name="_Hlk515043141"/>
+      <w:bookmarkStart w:id="0" w:name="_Hlk515043141"/>
+      <w:bookmarkStart w:id="1" w:name="_Toc83580266"/>
       <w:r>
         <w:rPr>
           <w:caps w:val="false"/>
@@ -3200,6 +3200,7 @@
           <w:kern w:val="2"/>
           <w:sz w:val="24"/>
           <w:szCs w:val="24"/>
+          <w:shd w:fill="FFFF00" w:val="clear"/>
           <w:lang w:val="pt-BR" w:eastAsia="zh-CN" w:bidi="hi-IN"/>
         </w:rPr>
         <w:t>143</w:t>
@@ -4337,7 +4338,43 @@
           <w:szCs w:val="24"/>
           <w:lang w:val="pt-BR" w:eastAsia="en-US" w:bidi="ar-SA"/>
         </w:rPr>
-        <w:t>Para tanto, foram utilizados métodos da ferramenta Pandas para carregar o arquivo original, corrigir nomes das colunas que estavam com espaços em branco no final e por último salvar o produto final em novos arquivos, uma para cada ano.</w:t>
+        <w:t xml:space="preserve">Para tanto, foram utilizados métodos da ferramenta Pandas para carregar o arquivo original, </w:t>
+      </w:r>
+      <w:r>
+        <w:rPr>
+          <w:rFonts w:eastAsia="Calibri" w:cs="Arial" w:ascii="Arial" w:hAnsi="Arial"/>
+          <w:b w:val="false"/>
+          <w:bCs w:val="false"/>
+          <w:i w:val="false"/>
+          <w:iCs w:val="false"/>
+          <w:caps w:val="false"/>
+          <w:smallCaps w:val="false"/>
+          <w:color w:val="231F20"/>
+          <w:w w:val="115"/>
+          <w:kern w:val="0"/>
+          <w:sz w:val="24"/>
+          <w:szCs w:val="24"/>
+          <w:lang w:val="pt-BR" w:eastAsia="en-US" w:bidi="ar-SA"/>
+        </w:rPr>
+        <w:t xml:space="preserve">adicionar uma coluna com o ano, </w:t>
+      </w:r>
+      <w:r>
+        <w:rPr>
+          <w:rFonts w:eastAsia="Calibri" w:cs="Arial" w:ascii="Arial" w:hAnsi="Arial"/>
+          <w:b w:val="false"/>
+          <w:bCs w:val="false"/>
+          <w:i w:val="false"/>
+          <w:iCs w:val="false"/>
+          <w:caps w:val="false"/>
+          <w:smallCaps w:val="false"/>
+          <w:color w:val="231F20"/>
+          <w:w w:val="115"/>
+          <w:kern w:val="0"/>
+          <w:sz w:val="24"/>
+          <w:szCs w:val="24"/>
+          <w:lang w:val="pt-BR" w:eastAsia="en-US" w:bidi="ar-SA"/>
+        </w:rPr>
+        <w:t>corrigir nomes das colunas que estavam com espaços em branco no final e por último salvar o produto final em novos arquivos, uma para cada ano.</w:t>
       </w:r>
     </w:p>
     <w:p>
@@ -4479,7 +4516,7 @@
           <w:szCs w:val="24"/>
           <w:lang w:val="pt-BR" w:eastAsia="en-US" w:bidi="ar-SA"/>
         </w:rPr>
-        <w:t>No estudo preliminar</w:t>
+        <w:t xml:space="preserve">No estudo preliminar dos dados, identificou-se inconsistências, discrepâncias e ausência nos valores em </w:t>
       </w:r>
       <w:r>
         <w:rPr>
@@ -4495,12 +4532,33 @@
           <w:kern w:val="0"/>
           <w:sz w:val="24"/>
           <w:szCs w:val="24"/>
-          <w:lang w:val="pt-BR" w:eastAsia="en-US" w:bidi="ar-SA"/>
-        </w:rPr>
-        <w:t xml:space="preserve"> </w:t>
-      </w:r>
-      <w:r>
-        <w:rPr>
+          <w:shd w:fill="FFFF00" w:val="clear"/>
+          <w:lang w:val="pt-BR" w:eastAsia="en-US" w:bidi="ar-SA"/>
+        </w:rPr>
+        <w:t xml:space="preserve">ambas fontes de dados, também chamadas de </w:t>
+      </w:r>
+      <w:r>
+        <w:rPr>
+          <w:rFonts w:eastAsia="Calibri" w:cs="Arial" w:ascii="Arial" w:hAnsi="Arial"/>
+          <w:b w:val="false"/>
+          <w:bCs w:val="false"/>
+          <w:i/>
+          <w:iCs/>
+          <w:caps w:val="false"/>
+          <w:smallCaps w:val="false"/>
+          <w:color w:val="231F20"/>
+          <w:w w:val="115"/>
+          <w:kern w:val="0"/>
+          <w:sz w:val="24"/>
+          <w:szCs w:val="24"/>
+          <w:shd w:fill="FFFF00" w:val="clear"/>
+          <w:lang w:val="pt-BR" w:eastAsia="en-US" w:bidi="ar-SA"/>
+        </w:rPr>
+        <w:t>datasets</w:t>
+      </w:r>
+      <w:r>
+        <w:rPr>
+          <w:rStyle w:val="FootnoteAnchor"/>
           <w:rFonts w:eastAsia="Calibri" w:cs="Arial" w:ascii="Arial" w:hAnsi="Arial"/>
           <w:b w:val="false"/>
           <w:bCs w:val="false"/>
@@ -4513,9 +4571,10 @@
           <w:kern w:val="0"/>
           <w:sz w:val="24"/>
           <w:szCs w:val="24"/>
-          <w:lang w:val="pt-BR" w:eastAsia="en-US" w:bidi="ar-SA"/>
-        </w:rPr>
-        <w:t>dos dados</w:t>
+          <w:shd w:fill="FFFF00" w:val="clear"/>
+          <w:lang w:val="pt-BR" w:eastAsia="en-US" w:bidi="ar-SA"/>
+        </w:rPr>
+        <w:footnoteReference w:id="8"/>
       </w:r>
       <w:r>
         <w:rPr>
@@ -4533,7 +4592,26 @@
           <w:szCs w:val="24"/>
           <w:lang w:val="pt-BR" w:eastAsia="en-US" w:bidi="ar-SA"/>
         </w:rPr>
-        <w:t xml:space="preserve">, </w:t>
+        <w:t xml:space="preserve">. Por exemplo, foram encontrados registros contendo dias sem chuva e risco fogo com valores negativos e deveras elevado o que leva a crer em problemas na coleta feita pelos sensores de monitoramento orbitais. A estratégia adotada tanto para os </w:t>
+      </w:r>
+      <w:r>
+        <w:rPr>
+          <w:rFonts w:eastAsia="Calibri" w:cs="Arial" w:ascii="Arial" w:hAnsi="Arial"/>
+          <w:b w:val="false"/>
+          <w:bCs w:val="false"/>
+          <w:i/>
+          <w:iCs/>
+          <w:caps w:val="false"/>
+          <w:smallCaps w:val="false"/>
+          <w:color w:val="231F20"/>
+          <w:spacing w:val="0"/>
+          <w:w w:val="115"/>
+          <w:kern w:val="0"/>
+          <w:sz w:val="24"/>
+          <w:szCs w:val="24"/>
+          <w:lang w:val="pt-BR" w:eastAsia="en-US" w:bidi="ar-SA"/>
+        </w:rPr>
+        <w:t xml:space="preserve">outliers </w:t>
       </w:r>
       <w:r>
         <w:rPr>
@@ -4545,13 +4623,14 @@
           <w:caps w:val="false"/>
           <w:smallCaps w:val="false"/>
           <w:color w:val="231F20"/>
+          <w:spacing w:val="0"/>
           <w:w w:val="115"/>
           <w:kern w:val="0"/>
           <w:sz w:val="24"/>
           <w:szCs w:val="24"/>
           <w:lang w:val="pt-BR" w:eastAsia="en-US" w:bidi="ar-SA"/>
         </w:rPr>
-        <w:t xml:space="preserve">identificou-se inconsistências, discrepâncias </w:t>
+        <w:t>(dado</w:t>
       </w:r>
       <w:r>
         <w:rPr>
@@ -4563,13 +4642,14 @@
           <w:caps w:val="false"/>
           <w:smallCaps w:val="false"/>
           <w:color w:val="231F20"/>
+          <w:spacing w:val="0"/>
           <w:w w:val="115"/>
           <w:kern w:val="0"/>
           <w:sz w:val="24"/>
           <w:szCs w:val="24"/>
           <w:lang w:val="pt-BR" w:eastAsia="en-US" w:bidi="ar-SA"/>
         </w:rPr>
-        <w:t xml:space="preserve">e </w:t>
+        <w:t>s</w:t>
       </w:r>
       <w:r>
         <w:rPr>
@@ -4581,13 +4661,14 @@
           <w:caps w:val="false"/>
           <w:smallCaps w:val="false"/>
           <w:color w:val="231F20"/>
+          <w:spacing w:val="0"/>
           <w:w w:val="115"/>
           <w:kern w:val="0"/>
           <w:sz w:val="24"/>
           <w:szCs w:val="24"/>
           <w:lang w:val="pt-BR" w:eastAsia="en-US" w:bidi="ar-SA"/>
         </w:rPr>
-        <w:t xml:space="preserve">ausência nos valores </w:t>
+        <w:t xml:space="preserve"> distantes da normalidade) quanto campos </w:t>
       </w:r>
       <w:r>
         <w:rPr>
@@ -4599,13 +4680,14 @@
           <w:caps w:val="false"/>
           <w:smallCaps w:val="false"/>
           <w:color w:val="231F20"/>
+          <w:spacing w:val="0"/>
           <w:w w:val="115"/>
           <w:kern w:val="0"/>
           <w:sz w:val="24"/>
           <w:szCs w:val="24"/>
           <w:lang w:val="pt-BR" w:eastAsia="en-US" w:bidi="ar-SA"/>
         </w:rPr>
-        <w:t>em</w:t>
+        <w:t>vazios</w:t>
       </w:r>
       <w:r>
         <w:rPr>
@@ -4617,16 +4699,37 @@
           <w:caps w:val="false"/>
           <w:smallCaps w:val="false"/>
           <w:color w:val="231F20"/>
+          <w:spacing w:val="0"/>
           <w:w w:val="115"/>
           <w:kern w:val="0"/>
           <w:sz w:val="24"/>
           <w:szCs w:val="24"/>
           <w:lang w:val="pt-BR" w:eastAsia="en-US" w:bidi="ar-SA"/>
         </w:rPr>
-        <w:t xml:space="preserve"> </w:t>
-      </w:r>
-      <w:r>
-        <w:rPr>
+        <w:t xml:space="preserve"> foi preenchê-los com a correspondência mais genérica. Pegando o caso anterior, as </w:t>
+      </w:r>
+      <w:r>
+        <w:rPr>
+          <w:rFonts w:eastAsia="Calibri" w:cs="Arial" w:ascii="Arial" w:hAnsi="Arial"/>
+          <w:b w:val="false"/>
+          <w:bCs w:val="false"/>
+          <w:i/>
+          <w:iCs/>
+          <w:caps w:val="false"/>
+          <w:smallCaps w:val="false"/>
+          <w:color w:val="231F20"/>
+          <w:spacing w:val="0"/>
+          <w:w w:val="115"/>
+          <w:kern w:val="0"/>
+          <w:sz w:val="24"/>
+          <w:szCs w:val="24"/>
+          <w:lang w:val="pt-BR" w:eastAsia="en-US" w:bidi="ar-SA"/>
+        </w:rPr>
+        <w:t>features</w:t>
+      </w:r>
+      <w:r>
+        <w:rPr>
+          <w:rStyle w:val="FootnoteAnchor"/>
           <w:rFonts w:eastAsia="Calibri" w:cs="Arial" w:ascii="Arial" w:hAnsi="Arial"/>
           <w:b w:val="false"/>
           <w:bCs w:val="false"/>
@@ -4635,14 +4738,14 @@
           <w:caps w:val="false"/>
           <w:smallCaps w:val="false"/>
           <w:color w:val="231F20"/>
+          <w:spacing w:val="0"/>
           <w:w w:val="115"/>
           <w:kern w:val="0"/>
           <w:sz w:val="24"/>
           <w:szCs w:val="24"/>
-          <w:shd w:fill="FFFF00" w:val="clear"/>
-          <w:lang w:val="pt-BR" w:eastAsia="en-US" w:bidi="ar-SA"/>
-        </w:rPr>
-        <w:t xml:space="preserve">ambas fontes de dados, </w:t>
+          <w:lang w:val="pt-BR" w:eastAsia="en-US" w:bidi="ar-SA"/>
+        </w:rPr>
+        <w:footnoteReference w:id="9"/>
       </w:r>
       <w:r>
         <w:rPr>
@@ -4654,37 +4757,17 @@
           <w:caps w:val="false"/>
           <w:smallCaps w:val="false"/>
           <w:color w:val="231F20"/>
+          <w:spacing w:val="0"/>
           <w:w w:val="115"/>
           <w:kern w:val="0"/>
           <w:sz w:val="24"/>
           <w:szCs w:val="24"/>
-          <w:shd w:fill="FFFF00" w:val="clear"/>
-          <w:lang w:val="pt-BR" w:eastAsia="en-US" w:bidi="ar-SA"/>
-        </w:rPr>
-        <w:t xml:space="preserve">também chamadas de </w:t>
-      </w:r>
-      <w:r>
-        <w:rPr>
-          <w:rFonts w:eastAsia="Calibri" w:cs="Arial" w:ascii="Arial" w:hAnsi="Arial"/>
-          <w:b w:val="false"/>
-          <w:bCs w:val="false"/>
-          <w:i/>
-          <w:iCs/>
-          <w:caps w:val="false"/>
-          <w:smallCaps w:val="false"/>
-          <w:color w:val="231F20"/>
-          <w:w w:val="115"/>
-          <w:kern w:val="0"/>
-          <w:sz w:val="24"/>
-          <w:szCs w:val="24"/>
-          <w:shd w:fill="FFFF00" w:val="clear"/>
-          <w:lang w:val="pt-BR" w:eastAsia="en-US" w:bidi="ar-SA"/>
-        </w:rPr>
-        <w:t>datasets</w:t>
-      </w:r>
-      <w:r>
-        <w:rPr>
-          <w:rStyle w:val="FootnoteAnchor"/>
+          <w:lang w:val="pt-BR" w:eastAsia="en-US" w:bidi="ar-SA"/>
+        </w:rPr>
+        <w:t xml:space="preserve"> </w:t>
+      </w:r>
+      <w:r>
+        <w:rPr>
           <w:rFonts w:eastAsia="Calibri" w:cs="Arial" w:ascii="Arial" w:hAnsi="Arial"/>
           <w:b w:val="false"/>
           <w:bCs w:val="false"/>
@@ -4693,6 +4776,7 @@
           <w:caps w:val="false"/>
           <w:smallCaps w:val="false"/>
           <w:color w:val="231F20"/>
+          <w:spacing w:val="0"/>
           <w:w w:val="115"/>
           <w:kern w:val="0"/>
           <w:sz w:val="24"/>
@@ -4700,7 +4784,7 @@
           <w:shd w:fill="FFFF00" w:val="clear"/>
           <w:lang w:val="pt-BR" w:eastAsia="en-US" w:bidi="ar-SA"/>
         </w:rPr>
-        <w:footnoteReference w:id="8"/>
+        <w:t>diasemchuva</w:t>
       </w:r>
       <w:r>
         <w:rPr>
@@ -4712,13 +4796,15 @@
           <w:caps w:val="false"/>
           <w:smallCaps w:val="false"/>
           <w:color w:val="231F20"/>
+          <w:spacing w:val="0"/>
           <w:w w:val="115"/>
           <w:kern w:val="0"/>
           <w:sz w:val="24"/>
           <w:szCs w:val="24"/>
-          <w:lang w:val="pt-BR" w:eastAsia="en-US" w:bidi="ar-SA"/>
-        </w:rPr>
-        <w:t xml:space="preserve">. </w:t>
+          <w:shd w:fill="auto" w:val="clear"/>
+          <w:lang w:val="pt-BR" w:eastAsia="en-US" w:bidi="ar-SA"/>
+        </w:rPr>
+        <w:t xml:space="preserve"> e </w:t>
       </w:r>
       <w:r>
         <w:rPr>
@@ -4730,13 +4816,15 @@
           <w:caps w:val="false"/>
           <w:smallCaps w:val="false"/>
           <w:color w:val="231F20"/>
+          <w:spacing w:val="0"/>
           <w:w w:val="115"/>
           <w:kern w:val="0"/>
           <w:sz w:val="24"/>
           <w:szCs w:val="24"/>
-          <w:lang w:val="pt-BR" w:eastAsia="en-US" w:bidi="ar-SA"/>
-        </w:rPr>
-        <w:t xml:space="preserve">Por exemplo, foram encontrados registros </w:t>
+          <w:shd w:fill="FFFF00" w:val="clear"/>
+          <w:lang w:val="pt-BR" w:eastAsia="en-US" w:bidi="ar-SA"/>
+        </w:rPr>
+        <w:t>riscofogo</w:t>
       </w:r>
       <w:r>
         <w:rPr>
@@ -4748,23 +4836,38 @@
           <w:caps w:val="false"/>
           <w:smallCaps w:val="false"/>
           <w:color w:val="231F20"/>
+          <w:spacing w:val="0"/>
           <w:w w:val="115"/>
           <w:kern w:val="0"/>
           <w:sz w:val="24"/>
           <w:szCs w:val="24"/>
-          <w:lang w:val="pt-BR" w:eastAsia="en-US" w:bidi="ar-SA"/>
-        </w:rPr>
-        <w:t>contendo</w:t>
-      </w:r>
+          <w:shd w:fill="auto" w:val="clear"/>
+          <w:lang w:val="pt-BR" w:eastAsia="en-US" w:bidi="ar-SA"/>
+        </w:rPr>
+        <w:t xml:space="preserve"> que sinalizavam valor mínimo igual a -999 foram ajustadas para zero.</w:t>
+      </w:r>
+    </w:p>
+    <w:p>
+      <w:pPr>
+        <w:pStyle w:val="CorpodeTextoTCC"/>
+        <w:rPr>
+          <w:rFonts w:ascii="Arial" w:hAnsi="Arial" w:eastAsia="Calibri" w:cs="Arial"/>
+          <w:b w:val="false"/>
+          <w:b w:val="false"/>
+          <w:bCs w:val="false"/>
+          <w:color w:val="231F20"/>
+          <w:w w:val="115"/>
+          <w:kern w:val="0"/>
+          <w:sz w:val="24"/>
+          <w:szCs w:val="24"/>
+          <w:lang w:val="pt-BR" w:eastAsia="en-US" w:bidi="ar-SA"/>
+        </w:rPr>
+      </w:pPr>
       <w:r>
         <w:rPr>
           <w:rFonts w:eastAsia="Calibri" w:cs="Arial" w:ascii="Arial" w:hAnsi="Arial"/>
           <w:b w:val="false"/>
           <w:bCs w:val="false"/>
-          <w:i w:val="false"/>
-          <w:iCs w:val="false"/>
-          <w:caps w:val="false"/>
-          <w:smallCaps w:val="false"/>
           <w:color w:val="231F20"/>
           <w:w w:val="115"/>
           <w:kern w:val="0"/>
@@ -4772,35 +4875,28 @@
           <w:szCs w:val="24"/>
           <w:lang w:val="pt-BR" w:eastAsia="en-US" w:bidi="ar-SA"/>
         </w:rPr>
-        <w:t xml:space="preserve"> dias sem chuva e risco fogo com valor negativo e </w:t>
+        <w:t xml:space="preserve">Dois campos importantes que precisaram sofrer transformações para estarem aderentes em ambos conjuntos de dados são o </w:t>
       </w:r>
       <w:r>
         <w:rPr>
           <w:rFonts w:eastAsia="Calibri" w:cs="Arial" w:ascii="Arial" w:hAnsi="Arial"/>
           <w:b w:val="false"/>
           <w:bCs w:val="false"/>
-          <w:i w:val="false"/>
-          <w:iCs w:val="false"/>
-          <w:caps w:val="false"/>
-          <w:smallCaps w:val="false"/>
           <w:color w:val="231F20"/>
           <w:w w:val="115"/>
           <w:kern w:val="0"/>
           <w:sz w:val="24"/>
           <w:szCs w:val="24"/>
-          <w:lang w:val="pt-BR" w:eastAsia="en-US" w:bidi="ar-SA"/>
-        </w:rPr>
-        <w:t>deveras</w:t>
+          <w:shd w:fill="FFFF00" w:val="clear"/>
+          <w:lang w:val="pt-BR" w:eastAsia="en-US" w:bidi="ar-SA"/>
+        </w:rPr>
+        <w:t>estado</w:t>
       </w:r>
       <w:r>
         <w:rPr>
           <w:rFonts w:eastAsia="Calibri" w:cs="Arial" w:ascii="Arial" w:hAnsi="Arial"/>
           <w:b w:val="false"/>
           <w:bCs w:val="false"/>
-          <w:i w:val="false"/>
-          <w:iCs w:val="false"/>
-          <w:caps w:val="false"/>
-          <w:smallCaps w:val="false"/>
           <w:color w:val="231F20"/>
           <w:w w:val="115"/>
           <w:kern w:val="0"/>
@@ -4808,35 +4904,28 @@
           <w:szCs w:val="24"/>
           <w:lang w:val="pt-BR" w:eastAsia="en-US" w:bidi="ar-SA"/>
         </w:rPr>
-        <w:t xml:space="preserve"> elevado o que leva a crer </w:t>
+        <w:t xml:space="preserve"> e </w:t>
       </w:r>
       <w:r>
         <w:rPr>
           <w:rFonts w:eastAsia="Calibri" w:cs="Arial" w:ascii="Arial" w:hAnsi="Arial"/>
           <w:b w:val="false"/>
           <w:bCs w:val="false"/>
-          <w:i w:val="false"/>
-          <w:iCs w:val="false"/>
-          <w:caps w:val="false"/>
-          <w:smallCaps w:val="false"/>
           <w:color w:val="231F20"/>
           <w:w w:val="115"/>
           <w:kern w:val="0"/>
           <w:sz w:val="24"/>
           <w:szCs w:val="24"/>
-          <w:lang w:val="pt-BR" w:eastAsia="en-US" w:bidi="ar-SA"/>
-        </w:rPr>
-        <w:t xml:space="preserve">em </w:t>
+          <w:shd w:fill="FFFF00" w:val="clear"/>
+          <w:lang w:val="pt-BR" w:eastAsia="en-US" w:bidi="ar-SA"/>
+        </w:rPr>
+        <w:t>município</w:t>
       </w:r>
       <w:r>
         <w:rPr>
           <w:rFonts w:eastAsia="Calibri" w:cs="Arial" w:ascii="Arial" w:hAnsi="Arial"/>
           <w:b w:val="false"/>
           <w:bCs w:val="false"/>
-          <w:i w:val="false"/>
-          <w:iCs w:val="false"/>
-          <w:caps w:val="false"/>
-          <w:smallCaps w:val="false"/>
           <w:color w:val="231F20"/>
           <w:w w:val="115"/>
           <w:kern w:val="0"/>
@@ -4844,35 +4933,28 @@
           <w:szCs w:val="24"/>
           <w:lang w:val="pt-BR" w:eastAsia="en-US" w:bidi="ar-SA"/>
         </w:rPr>
-        <w:t xml:space="preserve">problemas na coleta </w:t>
+        <w:t xml:space="preserve">. No primeiro caso, em </w:t>
       </w:r>
       <w:r>
         <w:rPr>
           <w:rFonts w:eastAsia="Calibri" w:cs="Arial" w:ascii="Arial" w:hAnsi="Arial"/>
           <w:b w:val="false"/>
           <w:bCs w:val="false"/>
-          <w:i w:val="false"/>
-          <w:iCs w:val="false"/>
-          <w:caps w:val="false"/>
-          <w:smallCaps w:val="false"/>
           <w:color w:val="231F20"/>
           <w:w w:val="115"/>
           <w:kern w:val="0"/>
           <w:sz w:val="24"/>
           <w:szCs w:val="24"/>
-          <w:lang w:val="pt-BR" w:eastAsia="en-US" w:bidi="ar-SA"/>
-        </w:rPr>
-        <w:t xml:space="preserve">feita </w:t>
+          <w:shd w:fill="FFFF00" w:val="clear"/>
+          <w:lang w:val="pt-BR" w:eastAsia="en-US" w:bidi="ar-SA"/>
+        </w:rPr>
+        <w:t>hotspot_df,</w:t>
       </w:r>
       <w:r>
         <w:rPr>
           <w:rFonts w:eastAsia="Calibri" w:cs="Arial" w:ascii="Arial" w:hAnsi="Arial"/>
           <w:b w:val="false"/>
           <w:bCs w:val="false"/>
-          <w:i w:val="false"/>
-          <w:iCs w:val="false"/>
-          <w:caps w:val="false"/>
-          <w:smallCaps w:val="false"/>
           <w:color w:val="231F20"/>
           <w:w w:val="115"/>
           <w:kern w:val="0"/>
@@ -4880,35 +4962,28 @@
           <w:szCs w:val="24"/>
           <w:lang w:val="pt-BR" w:eastAsia="en-US" w:bidi="ar-SA"/>
         </w:rPr>
-        <w:t>pelos sensores de monitoramento orbitais.</w:t>
+        <w:t xml:space="preserve"> o nome está por extenso e no </w:t>
       </w:r>
       <w:r>
         <w:rPr>
           <w:rFonts w:eastAsia="Calibri" w:cs="Arial" w:ascii="Arial" w:hAnsi="Arial"/>
           <w:b w:val="false"/>
           <w:bCs w:val="false"/>
-          <w:i w:val="false"/>
-          <w:iCs w:val="false"/>
-          <w:caps w:val="false"/>
-          <w:smallCaps w:val="false"/>
           <w:color w:val="231F20"/>
           <w:w w:val="115"/>
           <w:kern w:val="0"/>
           <w:sz w:val="24"/>
           <w:szCs w:val="24"/>
-          <w:lang w:val="pt-BR" w:eastAsia="en-US" w:bidi="ar-SA"/>
-        </w:rPr>
-        <w:t xml:space="preserve"> </w:t>
+          <w:shd w:fill="FFFF00" w:val="clear"/>
+          <w:lang w:val="pt-BR" w:eastAsia="en-US" w:bidi="ar-SA"/>
+        </w:rPr>
+        <w:t>spi_df</w:t>
       </w:r>
       <w:r>
         <w:rPr>
           <w:rFonts w:eastAsia="Calibri" w:cs="Arial" w:ascii="Arial" w:hAnsi="Arial"/>
           <w:b w:val="false"/>
           <w:bCs w:val="false"/>
-          <w:i w:val="false"/>
-          <w:iCs w:val="false"/>
-          <w:caps w:val="false"/>
-          <w:smallCaps w:val="false"/>
           <w:color w:val="231F20"/>
           <w:w w:val="115"/>
           <w:kern w:val="0"/>
@@ -4916,496 +4991,141 @@
           <w:szCs w:val="24"/>
           <w:lang w:val="pt-BR" w:eastAsia="en-US" w:bidi="ar-SA"/>
         </w:rPr>
-        <w:t xml:space="preserve">A estratégia adotada tanto para os </w:t>
+        <w:t xml:space="preserve"> estava abreviado para sua sigla. Nesse caso, optou-se por manter o nome ao invés do acrônimo. Já no segundo cenário foi necessário, também deixar a nomenclatura dos municípios em </w:t>
       </w:r>
       <w:r>
         <w:rPr>
           <w:rFonts w:eastAsia="Calibri" w:cs="Arial" w:ascii="Arial" w:hAnsi="Arial"/>
           <w:b w:val="false"/>
           <w:bCs w:val="false"/>
-          <w:i/>
-          <w:iCs/>
-          <w:caps w:val="false"/>
-          <w:smallCaps w:val="false"/>
-          <w:color w:val="231F20"/>
-          <w:spacing w:val="0"/>
+          <w:color w:val="231F20"/>
           <w:w w:val="115"/>
           <w:kern w:val="0"/>
           <w:sz w:val="24"/>
           <w:szCs w:val="24"/>
-          <w:lang w:val="pt-BR" w:eastAsia="en-US" w:bidi="ar-SA"/>
-        </w:rPr>
-        <w:t xml:space="preserve">outliers </w:t>
+          <w:shd w:fill="FFFF00" w:val="clear"/>
+          <w:lang w:val="pt-BR" w:eastAsia="en-US" w:bidi="ar-SA"/>
+        </w:rPr>
+        <w:t xml:space="preserve">spi_df </w:t>
       </w:r>
       <w:r>
         <w:rPr>
           <w:rFonts w:eastAsia="Calibri" w:cs="Arial" w:ascii="Arial" w:hAnsi="Arial"/>
           <w:b w:val="false"/>
           <w:bCs w:val="false"/>
-          <w:i w:val="false"/>
-          <w:iCs w:val="false"/>
-          <w:caps w:val="false"/>
-          <w:smallCaps w:val="false"/>
-          <w:color w:val="231F20"/>
-          <w:spacing w:val="0"/>
+          <w:color w:val="231F20"/>
           <w:w w:val="115"/>
           <w:kern w:val="0"/>
           <w:sz w:val="24"/>
           <w:szCs w:val="24"/>
-          <w:lang w:val="pt-BR" w:eastAsia="en-US" w:bidi="ar-SA"/>
-        </w:rPr>
-        <w:t>(</w:t>
+          <w:shd w:fill="auto" w:val="clear"/>
+          <w:lang w:val="pt-BR" w:eastAsia="en-US" w:bidi="ar-SA"/>
+        </w:rPr>
+        <w:t>igual ao do</w:t>
       </w:r>
       <w:r>
         <w:rPr>
           <w:rFonts w:eastAsia="Calibri" w:cs="Arial" w:ascii="Arial" w:hAnsi="Arial"/>
           <w:b w:val="false"/>
           <w:bCs w:val="false"/>
-          <w:i w:val="false"/>
-          <w:iCs w:val="false"/>
-          <w:caps w:val="false"/>
-          <w:smallCaps w:val="false"/>
-          <w:color w:val="231F20"/>
-          <w:spacing w:val="0"/>
+          <w:color w:val="231F20"/>
           <w:w w:val="115"/>
           <w:kern w:val="0"/>
           <w:sz w:val="24"/>
           <w:szCs w:val="24"/>
-          <w:lang w:val="pt-BR" w:eastAsia="en-US" w:bidi="ar-SA"/>
-        </w:rPr>
-        <w:t>dado</w:t>
+          <w:shd w:fill="FFFF00" w:val="clear"/>
+          <w:lang w:val="pt-BR" w:eastAsia="en-US" w:bidi="ar-SA"/>
+        </w:rPr>
+        <w:t xml:space="preserve"> hotspot_df</w:t>
       </w:r>
       <w:r>
         <w:rPr>
           <w:rFonts w:eastAsia="Calibri" w:cs="Arial" w:ascii="Arial" w:hAnsi="Arial"/>
           <w:b w:val="false"/>
           <w:bCs w:val="false"/>
-          <w:i w:val="false"/>
-          <w:iCs w:val="false"/>
-          <w:caps w:val="false"/>
-          <w:smallCaps w:val="false"/>
-          <w:color w:val="231F20"/>
-          <w:spacing w:val="0"/>
+          <w:color w:val="231F20"/>
           <w:w w:val="115"/>
           <w:kern w:val="0"/>
           <w:sz w:val="24"/>
           <w:szCs w:val="24"/>
-          <w:lang w:val="pt-BR" w:eastAsia="en-US" w:bidi="ar-SA"/>
-        </w:rPr>
-        <w:t xml:space="preserve"> </w:t>
-      </w:r>
+          <w:shd w:fill="auto" w:val="clear"/>
+          <w:lang w:val="pt-BR" w:eastAsia="en-US" w:bidi="ar-SA"/>
+        </w:rPr>
+        <w:t>, ou seja caixa alta e sem acentuação ou qualquer outro caracter especial.</w:t>
+      </w:r>
+    </w:p>
+    <w:p>
+      <w:pPr>
+        <w:pStyle w:val="CorpodeTextoTCC"/>
+        <w:rPr>
+          <w:rFonts w:ascii="Arial" w:hAnsi="Arial" w:eastAsia="Calibri" w:cs="Arial"/>
+          <w:b w:val="false"/>
+          <w:b w:val="false"/>
+          <w:bCs w:val="false"/>
+          <w:color w:val="231F20"/>
+          <w:w w:val="115"/>
+          <w:kern w:val="0"/>
+          <w:sz w:val="24"/>
+          <w:szCs w:val="24"/>
+          <w:lang w:val="pt-BR" w:eastAsia="en-US" w:bidi="ar-SA"/>
+        </w:rPr>
+      </w:pPr>
       <w:r>
         <w:rPr>
           <w:rFonts w:eastAsia="Calibri" w:cs="Arial" w:ascii="Arial" w:hAnsi="Arial"/>
           <w:b w:val="false"/>
           <w:bCs w:val="false"/>
-          <w:i w:val="false"/>
-          <w:iCs w:val="false"/>
-          <w:caps w:val="false"/>
-          <w:smallCaps w:val="false"/>
-          <w:color w:val="231F20"/>
-          <w:spacing w:val="0"/>
+          <w:color w:val="231F20"/>
           <w:w w:val="115"/>
           <w:kern w:val="0"/>
           <w:sz w:val="24"/>
           <w:szCs w:val="24"/>
           <w:lang w:val="pt-BR" w:eastAsia="en-US" w:bidi="ar-SA"/>
         </w:rPr>
-        <w:t xml:space="preserve">distantes </w:t>
+        <w:t xml:space="preserve">Para o estudo em questão, a data exata que os satélites capturaram os focos de incêndios não é muito importante. O que mais interessa desse atributo é o ano, pois é a partir dele que </w:t>
       </w:r>
       <w:r>
         <w:rPr>
           <w:rFonts w:eastAsia="Calibri" w:cs="Arial" w:ascii="Arial" w:hAnsi="Arial"/>
           <w:b w:val="false"/>
           <w:bCs w:val="false"/>
-          <w:i w:val="false"/>
-          <w:iCs w:val="false"/>
-          <w:caps w:val="false"/>
-          <w:smallCaps w:val="false"/>
-          <w:color w:val="231F20"/>
-          <w:spacing w:val="0"/>
+          <w:color w:val="231F20"/>
           <w:w w:val="115"/>
           <w:kern w:val="0"/>
           <w:sz w:val="24"/>
           <w:szCs w:val="24"/>
           <w:lang w:val="pt-BR" w:eastAsia="en-US" w:bidi="ar-SA"/>
         </w:rPr>
-        <w:t xml:space="preserve">da normalidade) quanto </w:t>
+        <w:t xml:space="preserve">serão calculadas as médias anuais dos principais fatores responsáveis pela queimadas em cada município no dataset </w:t>
       </w:r>
       <w:r>
         <w:rPr>
           <w:rFonts w:eastAsia="Calibri" w:cs="Arial" w:ascii="Arial" w:hAnsi="Arial"/>
           <w:b w:val="false"/>
           <w:bCs w:val="false"/>
-          <w:i w:val="false"/>
-          <w:iCs w:val="false"/>
-          <w:caps w:val="false"/>
-          <w:smallCaps w:val="false"/>
-          <w:color w:val="231F20"/>
-          <w:spacing w:val="0"/>
+          <w:color w:val="231F20"/>
           <w:w w:val="115"/>
           <w:kern w:val="0"/>
           <w:sz w:val="24"/>
           <w:szCs w:val="24"/>
-          <w:lang w:val="pt-BR" w:eastAsia="en-US" w:bidi="ar-SA"/>
-        </w:rPr>
-        <w:t>campos</w:t>
+          <w:shd w:fill="FFFF00" w:val="clear"/>
+          <w:lang w:val="pt-BR" w:eastAsia="en-US" w:bidi="ar-SA"/>
+        </w:rPr>
+        <w:t>hotspot_df</w:t>
       </w:r>
       <w:r>
         <w:rPr>
           <w:rFonts w:eastAsia="Calibri" w:cs="Arial" w:ascii="Arial" w:hAnsi="Arial"/>
           <w:b w:val="false"/>
           <w:bCs w:val="false"/>
-          <w:i w:val="false"/>
-          <w:iCs w:val="false"/>
-          <w:caps w:val="false"/>
-          <w:smallCaps w:val="false"/>
-          <w:color w:val="231F20"/>
-          <w:spacing w:val="0"/>
+          <w:color w:val="231F20"/>
           <w:w w:val="115"/>
           <w:kern w:val="0"/>
           <w:sz w:val="24"/>
           <w:szCs w:val="24"/>
           <w:lang w:val="pt-BR" w:eastAsia="en-US" w:bidi="ar-SA"/>
         </w:rPr>
-        <w:t xml:space="preserve"> nulos foi preenchê-los </w:t>
-      </w:r>
-      <w:r>
-        <w:rPr>
-          <w:rFonts w:eastAsia="Calibri" w:cs="Arial" w:ascii="Arial" w:hAnsi="Arial"/>
-          <w:b w:val="false"/>
-          <w:bCs w:val="false"/>
-          <w:i w:val="false"/>
-          <w:iCs w:val="false"/>
-          <w:caps w:val="false"/>
-          <w:smallCaps w:val="false"/>
-          <w:color w:val="231F20"/>
-          <w:spacing w:val="0"/>
-          <w:w w:val="115"/>
-          <w:kern w:val="0"/>
-          <w:sz w:val="24"/>
-          <w:szCs w:val="24"/>
-          <w:lang w:val="pt-BR" w:eastAsia="en-US" w:bidi="ar-SA"/>
-        </w:rPr>
-        <w:t xml:space="preserve">com a correspondência mais genérica. Pegando o caso anterior, a </w:t>
-      </w:r>
-      <w:r>
-        <w:rPr>
-          <w:rFonts w:eastAsia="Calibri" w:cs="Arial" w:ascii="Arial" w:hAnsi="Arial"/>
-          <w:b w:val="false"/>
-          <w:bCs w:val="false"/>
-          <w:i/>
-          <w:iCs/>
-          <w:caps w:val="false"/>
-          <w:smallCaps w:val="false"/>
-          <w:color w:val="231F20"/>
-          <w:spacing w:val="0"/>
-          <w:w w:val="115"/>
-          <w:kern w:val="0"/>
-          <w:sz w:val="24"/>
-          <w:szCs w:val="24"/>
-          <w:lang w:val="pt-BR" w:eastAsia="en-US" w:bidi="ar-SA"/>
-        </w:rPr>
-        <w:t>features</w:t>
-      </w:r>
-      <w:r>
-        <w:rPr>
-          <w:rStyle w:val="FootnoteAnchor"/>
-          <w:rFonts w:eastAsia="Calibri" w:cs="Arial" w:ascii="Arial" w:hAnsi="Arial"/>
-          <w:b w:val="false"/>
-          <w:bCs w:val="false"/>
-          <w:i w:val="false"/>
-          <w:iCs w:val="false"/>
-          <w:caps w:val="false"/>
-          <w:smallCaps w:val="false"/>
-          <w:color w:val="231F20"/>
-          <w:spacing w:val="0"/>
-          <w:w w:val="115"/>
-          <w:kern w:val="0"/>
-          <w:sz w:val="24"/>
-          <w:szCs w:val="24"/>
-          <w:lang w:val="pt-BR" w:eastAsia="en-US" w:bidi="ar-SA"/>
-        </w:rPr>
-        <w:footnoteReference w:id="9"/>
-      </w:r>
-      <w:r>
-        <w:rPr>
-          <w:rFonts w:eastAsia="Calibri" w:cs="Arial" w:ascii="Arial" w:hAnsi="Arial"/>
-          <w:b w:val="false"/>
-          <w:bCs w:val="false"/>
-          <w:i w:val="false"/>
-          <w:iCs w:val="false"/>
-          <w:caps w:val="false"/>
-          <w:smallCaps w:val="false"/>
-          <w:color w:val="231F20"/>
-          <w:spacing w:val="0"/>
-          <w:w w:val="115"/>
-          <w:kern w:val="0"/>
-          <w:sz w:val="24"/>
-          <w:szCs w:val="24"/>
-          <w:lang w:val="pt-BR" w:eastAsia="en-US" w:bidi="ar-SA"/>
-        </w:rPr>
-        <w:t xml:space="preserve"> </w:t>
-      </w:r>
-      <w:r>
-        <w:rPr>
-          <w:rFonts w:eastAsia="Calibri" w:cs="Arial" w:ascii="Arial" w:hAnsi="Arial"/>
-          <w:b w:val="false"/>
-          <w:bCs w:val="false"/>
-          <w:i w:val="false"/>
-          <w:iCs w:val="false"/>
-          <w:caps w:val="false"/>
-          <w:smallCaps w:val="false"/>
-          <w:color w:val="231F20"/>
-          <w:spacing w:val="0"/>
-          <w:w w:val="115"/>
-          <w:kern w:val="0"/>
-          <w:sz w:val="24"/>
-          <w:szCs w:val="24"/>
-          <w:shd w:fill="FFFF00" w:val="clear"/>
-          <w:lang w:val="pt-BR" w:eastAsia="en-US" w:bidi="ar-SA"/>
-        </w:rPr>
-        <w:t>diasemchuva</w:t>
-      </w:r>
-      <w:r>
-        <w:rPr>
-          <w:rFonts w:eastAsia="Calibri" w:cs="Arial" w:ascii="Arial" w:hAnsi="Arial"/>
-          <w:b w:val="false"/>
-          <w:bCs w:val="false"/>
-          <w:i w:val="false"/>
-          <w:iCs w:val="false"/>
-          <w:caps w:val="false"/>
-          <w:smallCaps w:val="false"/>
-          <w:color w:val="231F20"/>
-          <w:spacing w:val="0"/>
-          <w:w w:val="115"/>
-          <w:kern w:val="0"/>
-          <w:sz w:val="24"/>
-          <w:szCs w:val="24"/>
-          <w:shd w:fill="auto" w:val="clear"/>
-          <w:lang w:val="pt-BR" w:eastAsia="en-US" w:bidi="ar-SA"/>
-        </w:rPr>
-        <w:t xml:space="preserve"> e </w:t>
-      </w:r>
-      <w:r>
-        <w:rPr>
-          <w:rFonts w:eastAsia="Calibri" w:cs="Arial" w:ascii="Arial" w:hAnsi="Arial"/>
-          <w:b w:val="false"/>
-          <w:bCs w:val="false"/>
-          <w:i w:val="false"/>
-          <w:iCs w:val="false"/>
-          <w:caps w:val="false"/>
-          <w:smallCaps w:val="false"/>
-          <w:color w:val="231F20"/>
-          <w:spacing w:val="0"/>
-          <w:w w:val="115"/>
-          <w:kern w:val="0"/>
-          <w:sz w:val="24"/>
-          <w:szCs w:val="24"/>
-          <w:shd w:fill="FFFF00" w:val="clear"/>
-          <w:lang w:val="pt-BR" w:eastAsia="en-US" w:bidi="ar-SA"/>
-        </w:rPr>
-        <w:t>riscofogo</w:t>
-      </w:r>
-      <w:r>
-        <w:rPr>
-          <w:rFonts w:eastAsia="Calibri" w:cs="Arial" w:ascii="Arial" w:hAnsi="Arial"/>
-          <w:b w:val="false"/>
-          <w:bCs w:val="false"/>
-          <w:i w:val="false"/>
-          <w:iCs w:val="false"/>
-          <w:caps w:val="false"/>
-          <w:smallCaps w:val="false"/>
-          <w:color w:val="231F20"/>
-          <w:spacing w:val="0"/>
-          <w:w w:val="115"/>
-          <w:kern w:val="0"/>
-          <w:sz w:val="24"/>
-          <w:szCs w:val="24"/>
-          <w:shd w:fill="auto" w:val="clear"/>
-          <w:lang w:val="pt-BR" w:eastAsia="en-US" w:bidi="ar-SA"/>
-        </w:rPr>
-        <w:t xml:space="preserve"> que sinalizavam o </w:t>
-      </w:r>
-      <w:r>
-        <w:rPr>
-          <w:rFonts w:eastAsia="Calibri" w:cs="Arial" w:ascii="Arial" w:hAnsi="Arial"/>
-          <w:b w:val="false"/>
-          <w:bCs w:val="false"/>
-          <w:i w:val="false"/>
-          <w:iCs w:val="false"/>
-          <w:caps w:val="false"/>
-          <w:smallCaps w:val="false"/>
-          <w:color w:val="231F20"/>
-          <w:spacing w:val="0"/>
-          <w:w w:val="115"/>
-          <w:kern w:val="0"/>
-          <w:sz w:val="24"/>
-          <w:szCs w:val="24"/>
-          <w:shd w:fill="auto" w:val="clear"/>
-          <w:lang w:val="pt-BR" w:eastAsia="en-US" w:bidi="ar-SA"/>
-        </w:rPr>
-        <w:t xml:space="preserve">valor mínimo igual a </w:t>
-      </w:r>
-      <w:r>
-        <w:rPr>
-          <w:rFonts w:eastAsia="Calibri" w:cs="Arial" w:ascii="Arial" w:hAnsi="Arial"/>
-          <w:b w:val="false"/>
-          <w:bCs w:val="false"/>
-          <w:i w:val="false"/>
-          <w:iCs w:val="false"/>
-          <w:caps w:val="false"/>
-          <w:smallCaps w:val="false"/>
-          <w:color w:val="231F20"/>
-          <w:spacing w:val="0"/>
-          <w:w w:val="115"/>
-          <w:kern w:val="0"/>
-          <w:sz w:val="24"/>
-          <w:szCs w:val="24"/>
-          <w:shd w:fill="auto" w:val="clear"/>
-          <w:lang w:val="pt-BR" w:eastAsia="en-US" w:bidi="ar-SA"/>
-        </w:rPr>
-        <w:t>-999 foram ajustadas para zero.</w:t>
-      </w:r>
-    </w:p>
-    <w:p>
-      <w:pPr>
-        <w:pStyle w:val="CorpodeTextoTCC"/>
-        <w:rPr>
-          <w:rFonts w:ascii="Arial" w:hAnsi="Arial" w:eastAsia="Calibri" w:cs="Arial"/>
-          <w:b w:val="false"/>
-          <w:b w:val="false"/>
-          <w:bCs w:val="false"/>
-          <w:color w:val="231F20"/>
-          <w:w w:val="115"/>
-          <w:kern w:val="0"/>
-          <w:sz w:val="24"/>
-          <w:szCs w:val="24"/>
-          <w:lang w:val="pt-BR" w:eastAsia="en-US" w:bidi="ar-SA"/>
-        </w:rPr>
-      </w:pPr>
-      <w:r>
-        <w:rPr/>
-      </w:r>
-    </w:p>
-    <w:p>
-      <w:pPr>
-        <w:pStyle w:val="CorpodeTextoTCC"/>
-        <w:rPr>
-          <w:rFonts w:ascii="Arial" w:hAnsi="Arial" w:eastAsia="Calibri" w:cs="Arial"/>
-          <w:b w:val="false"/>
-          <w:b w:val="false"/>
-          <w:bCs w:val="false"/>
-          <w:color w:val="231F20"/>
-          <w:w w:val="115"/>
-          <w:kern w:val="0"/>
-          <w:sz w:val="24"/>
-          <w:szCs w:val="24"/>
-          <w:lang w:val="pt-BR" w:eastAsia="en-US" w:bidi="ar-SA"/>
-        </w:rPr>
-      </w:pPr>
-      <w:r>
-        <w:rPr/>
-      </w:r>
-    </w:p>
-    <w:p>
-      <w:pPr>
-        <w:pStyle w:val="CorpodeTextoTCC"/>
-        <w:rPr>
-          <w:rFonts w:ascii="Arial" w:hAnsi="Arial" w:eastAsia="Calibri" w:cs="Arial"/>
-          <w:b w:val="false"/>
-          <w:b w:val="false"/>
-          <w:bCs w:val="false"/>
-          <w:color w:val="231F20"/>
-          <w:w w:val="115"/>
-          <w:kern w:val="0"/>
-          <w:sz w:val="24"/>
-          <w:szCs w:val="24"/>
-          <w:lang w:val="pt-BR" w:eastAsia="en-US" w:bidi="ar-SA"/>
-        </w:rPr>
-      </w:pPr>
-      <w:r>
-        <w:rPr>
-          <w:rFonts w:eastAsia="Calibri" w:cs="Arial" w:ascii="Arial" w:hAnsi="Arial"/>
-          <w:b w:val="false"/>
-          <w:bCs w:val="false"/>
-          <w:i w:val="false"/>
-          <w:iCs w:val="false"/>
-          <w:caps w:val="false"/>
-          <w:smallCaps w:val="false"/>
-          <w:color w:val="231F20"/>
-          <w:w w:val="115"/>
-          <w:kern w:val="0"/>
-          <w:sz w:val="24"/>
-          <w:szCs w:val="24"/>
-          <w:lang w:val="pt-BR" w:eastAsia="en-US" w:bidi="ar-SA"/>
-        </w:rPr>
-        <w:t xml:space="preserve">constatou-se a necessidade de realizar o tratamento certas . Tanto o </w:t>
-      </w:r>
-      <w:r>
-        <w:rPr>
-          <w:rFonts w:eastAsia="Calibri" w:cs="Arial" w:ascii="Arial" w:hAnsi="Arial"/>
-          <w:b w:val="false"/>
-          <w:bCs w:val="false"/>
-          <w:i/>
-          <w:iCs/>
-          <w:caps w:val="false"/>
-          <w:smallCaps w:val="false"/>
-          <w:color w:val="231F20"/>
-          <w:w w:val="115"/>
-          <w:kern w:val="0"/>
-          <w:sz w:val="24"/>
-          <w:szCs w:val="24"/>
-          <w:lang w:val="pt-BR" w:eastAsia="en-US" w:bidi="ar-SA"/>
-        </w:rPr>
-        <w:t>dataset</w:t>
-      </w:r>
-      <w:r>
-        <w:rPr>
-          <w:rFonts w:eastAsia="Calibri" w:cs="Arial" w:ascii="Arial" w:hAnsi="Arial"/>
-          <w:b w:val="false"/>
-          <w:bCs w:val="false"/>
-          <w:i w:val="false"/>
-          <w:iCs w:val="false"/>
-          <w:caps w:val="false"/>
-          <w:smallCaps w:val="false"/>
-          <w:color w:val="231F20"/>
-          <w:w w:val="115"/>
-          <w:kern w:val="0"/>
-          <w:sz w:val="24"/>
-          <w:szCs w:val="24"/>
-          <w:lang w:val="pt-BR" w:eastAsia="en-US" w:bidi="ar-SA"/>
-        </w:rPr>
-        <w:t xml:space="preserve"> relacionado ao focos de calor e risco fogo (que será tratado como hotspot_df) quanto o relacionado ao progresso social (que será chamado de spi_df)</w:t>
-      </w:r>
-    </w:p>
-    <w:p>
-      <w:pPr>
-        <w:pStyle w:val="CorpodeTextoTCC"/>
-        <w:rPr>
-          <w:rFonts w:ascii="Arial" w:hAnsi="Arial"/>
-          <w:b w:val="false"/>
-          <w:b w:val="false"/>
-          <w:i w:val="false"/>
-          <w:i w:val="false"/>
-          <w:caps w:val="false"/>
-          <w:smallCaps w:val="false"/>
-          <w:spacing w:val="0"/>
-          <w:sz w:val="24"/>
-        </w:rPr>
-      </w:pPr>
-      <w:r>
-        <w:rPr>
-          <w:rFonts w:eastAsia="Calibri" w:cs="Arial" w:ascii="Arial" w:hAnsi="Arial"/>
-          <w:b w:val="false"/>
-          <w:bCs w:val="false"/>
-          <w:color w:val="231F20"/>
-          <w:w w:val="115"/>
-          <w:kern w:val="0"/>
-          <w:sz w:val="24"/>
-          <w:szCs w:val="24"/>
-          <w:lang w:val="pt-BR" w:eastAsia="en-US" w:bidi="ar-SA"/>
-        </w:rPr>
+        <w:t xml:space="preserve">. Por tanto, a partir da data, foi extraído o ano e adicionado como nova feature no cojuento de dados. </w:t>
       </w:r>
     </w:p>
     <w:p>
@@ -6449,8 +6169,8 @@
         <w:ind w:left="0" w:right="1213" w:hanging="0"/>
         <w:rPr/>
       </w:pPr>
-      <w:bookmarkStart w:id="11" w:name="_Toc8358027221"/>
-      <w:bookmarkStart w:id="12" w:name="_Toc83580272111"/>
+      <w:bookmarkStart w:id="11" w:name="_Toc83580272111"/>
+      <w:bookmarkStart w:id="12" w:name="_Toc8358027221"/>
       <w:r>
         <w:rPr>
           <w:rFonts w:eastAsia="Calibri" w:cs="" w:ascii="Gotham Black" w:hAnsi="Gotham Black"/>
@@ -7384,8 +7104,8 @@
         <w:ind w:left="0" w:right="1213" w:hanging="0"/>
         <w:rPr/>
       </w:pPr>
-      <w:bookmarkStart w:id="13" w:name="_Toc835802722"/>
-      <w:bookmarkStart w:id="14" w:name="_Toc8358027211"/>
+      <w:bookmarkStart w:id="13" w:name="_Toc8358027211"/>
+      <w:bookmarkStart w:id="14" w:name="_Toc835802722"/>
       <w:r>
         <w:rPr>
           <w:rFonts w:eastAsia="Calibri" w:cs="" w:ascii="Gotham Black" w:hAnsi="Gotham Black"/>
@@ -8109,8 +7829,8 @@
         </w:rPr>
         <w:t xml:space="preserve">MCKINNEY, Wes. </w:t>
       </w:r>
-      <w:bookmarkStart w:id="15" w:name="title"/>
-      <w:bookmarkStart w:id="16" w:name="productTitle"/>
+      <w:bookmarkStart w:id="15" w:name="productTitle"/>
+      <w:bookmarkStart w:id="16" w:name="title"/>
       <w:bookmarkEnd w:id="15"/>
       <w:bookmarkEnd w:id="16"/>
       <w:r>
@@ -8795,7 +8515,7 @@
         <w:docPartGallery w:val="Page Numbers (Bottom of Page)"/>
         <w:docPartUnique w:val="true"/>
       </w:docPartObj>
-      <w:id w:val="1073585295"/>
+      <w:id w:val="1549263006"/>
     </w:sdtPr>
     <w:sdtContent>
       <w:p>

</xml_diff>

<commit_message>
- Data Transform - Generate Output hotsport_spi.csv file.
</commit_message>
<xml_diff>
--- a/doc/tcc-cd-artigo-cientfico.docx
+++ b/doc/tcc-cd-artigo-cientfico.docx
@@ -1200,7 +1200,7 @@
                         <pic:spPr>
                           <a:xfrm>
                             <a:off x="0" y="0"/>
-                            <a:ext cx="1339920" cy="387360"/>
+                            <a:ext cx="1338480" cy="387360"/>
                           </a:xfrm>
                           <a:prstGeom prst="rect">
                             <a:avLst/>
@@ -1221,8 +1221,8 @@
                         </pic:blipFill>
                         <pic:spPr>
                           <a:xfrm>
-                            <a:off x="1486080" y="76320"/>
-                            <a:ext cx="1409760" cy="210960"/>
+                            <a:off x="1487160" y="76320"/>
+                            <a:ext cx="1408320" cy="210960"/>
                           </a:xfrm>
                           <a:prstGeom prst="rect">
                             <a:avLst/>
@@ -1260,12 +1260,12 @@
                   <v:path o:extrusionok="f" gradientshapeok="t" o:connecttype="rect"/>
                   <o:lock v:ext="edit" aspectratio="t"/>
                 </v:shapetype>
-                <v:shape id="shape_0" ID="Imagem 15" stroked="f" o:allowincell="f" style="position:absolute;left:3673;top:2888;width:2109;height:609;mso-wrap-style:none;v-text-anchor:middle;mso-position-horizontal:center;mso-position-horizontal-relative:page" type="_x0000_t75">
+                <v:shape id="shape_0" ID="Imagem 15" stroked="f" o:allowincell="f" style="position:absolute;left:3673;top:2888;width:2107;height:609;mso-wrap-style:none;v-text-anchor:middle;mso-position-horizontal:center;mso-position-horizontal-relative:page" type="_x0000_t75">
                   <v:imagedata r:id="rId2" o:detectmouseclick="t"/>
                   <v:stroke color="#3465a4" joinstyle="round" endcap="flat"/>
                   <w10:wrap type="none"/>
                 </v:shape>
-                <v:shape id="shape_0" ID="Imagem 61" stroked="f" o:allowincell="f" style="position:absolute;left:6013;top:3008;width:2219;height:331;mso-wrap-style:none;v-text-anchor:middle;mso-position-horizontal:center;mso-position-horizontal-relative:page" type="_x0000_t75">
+                <v:shape id="shape_0" ID="Imagem 61" stroked="f" o:allowincell="f" style="position:absolute;left:6015;top:3008;width:2217;height:331;mso-wrap-style:none;v-text-anchor:middle;mso-position-horizontal:center;mso-position-horizontal-relative:page" type="_x0000_t75">
                   <v:imagedata r:id="rId3" o:detectmouseclick="t"/>
                   <v:stroke color="#3465a4" joinstyle="round" endcap="flat"/>
                   <w10:wrap type="none"/>
@@ -1321,8 +1321,8 @@
                         <wps:cNvSpPr/>
                         <wps:spPr>
                           <a:xfrm>
-                            <a:off x="95400" y="590400"/>
-                            <a:ext cx="1619280" cy="152280"/>
+                            <a:off x="95400" y="591840"/>
+                            <a:ext cx="1619280" cy="151200"/>
                           </a:xfrm>
                           <a:prstGeom prst="rect">
                             <a:avLst/>
@@ -1414,8 +1414,8 @@
                         <wps:cNvSpPr/>
                         <wps:spPr>
                           <a:xfrm>
-                            <a:off x="952560" y="317520"/>
-                            <a:ext cx="723960" cy="171360"/>
+                            <a:off x="953640" y="317520"/>
+                            <a:ext cx="722520" cy="171360"/>
                           </a:xfrm>
                           <a:prstGeom prst="rect">
                             <a:avLst/>
@@ -1479,7 +1479,7 @@
           <mc:Fallback>
             <w:pict>
               <v:group id="shape_0" alt="Agrupar 7" style="position:absolute;margin-left:226.2pt;margin-top:-13.75pt;width:142.9pt;height:61pt" coordorigin="4524,-275" coordsize="2858,1220">
-                <v:rect id="shape_0" path="m0,0l-2147483645,0l-2147483645,-2147483646l0,-2147483646xe" fillcolor="#e5cc80" stroked="f" o:allowincell="f" style="position:absolute;left:4674;top:655;width:2549;height:239;mso-wrap-style:none;v-text-anchor:middle;mso-position-horizontal:center;mso-position-horizontal-relative:page">
+                <v:rect id="shape_0" path="m0,0l-2147483645,0l-2147483645,-2147483646l0,-2147483646xe" fillcolor="#e5cc80" stroked="f" o:allowincell="f" style="position:absolute;left:4674;top:657;width:2549;height:237;mso-wrap-style:none;v-text-anchor:middle;mso-position-horizontal:center;mso-position-horizontal-relative:page">
                   <v:fill o:detectmouseclick="t" type="solid" color2="#1a337f"/>
                   <v:stroke color="#3465a4" weight="25560" joinstyle="round" endcap="flat"/>
                   <w10:wrap type="none"/>
@@ -1524,7 +1524,7 @@
                   <v:stroke color="#3465a4" joinstyle="round" endcap="flat"/>
                   <w10:wrap type="none"/>
                 </v:rect>
-                <v:rect id="shape_0" path="m0,0l-2147483645,0l-2147483645,-2147483646l0,-2147483646xe" stroked="f" o:allowincell="f" style="position:absolute;left:6024;top:225;width:1139;height:269;mso-wrap-style:square;v-text-anchor:top;mso-position-horizontal:center;mso-position-horizontal-relative:page">
+                <v:rect id="shape_0" path="m0,0l-2147483645,0l-2147483645,-2147483646l0,-2147483646xe" stroked="f" o:allowincell="f" style="position:absolute;left:6026;top:225;width:1137;height:269;mso-wrap-style:square;v-text-anchor:top;mso-position-horizontal:center;mso-position-horizontal-relative:page">
                   <v:textbox>
                     <w:txbxContent>
                       <w:p>
@@ -1645,7 +1645,7 @@
           <w:docPartGallery w:val="Table of Contents"/>
           <w:docPartUnique w:val="true"/>
         </w:docPartObj>
-        <w:id w:val="1502996072"/>
+        <w:id w:val="555210996"/>
       </w:sdtPr>
       <w:sdtContent>
         <w:p>
@@ -4338,43 +4338,7 @@
           <w:szCs w:val="24"/>
           <w:lang w:val="pt-BR" w:eastAsia="en-US" w:bidi="ar-SA"/>
         </w:rPr>
-        <w:t xml:space="preserve">Para tanto, foram utilizados métodos da ferramenta Pandas para carregar o arquivo original, </w:t>
-      </w:r>
-      <w:r>
-        <w:rPr>
-          <w:rFonts w:eastAsia="Calibri" w:cs="Arial" w:ascii="Arial" w:hAnsi="Arial"/>
-          <w:b w:val="false"/>
-          <w:bCs w:val="false"/>
-          <w:i w:val="false"/>
-          <w:iCs w:val="false"/>
-          <w:caps w:val="false"/>
-          <w:smallCaps w:val="false"/>
-          <w:color w:val="231F20"/>
-          <w:w w:val="115"/>
-          <w:kern w:val="0"/>
-          <w:sz w:val="24"/>
-          <w:szCs w:val="24"/>
-          <w:lang w:val="pt-BR" w:eastAsia="en-US" w:bidi="ar-SA"/>
-        </w:rPr>
-        <w:t xml:space="preserve">adicionar uma coluna com o ano, </w:t>
-      </w:r>
-      <w:r>
-        <w:rPr>
-          <w:rFonts w:eastAsia="Calibri" w:cs="Arial" w:ascii="Arial" w:hAnsi="Arial"/>
-          <w:b w:val="false"/>
-          <w:bCs w:val="false"/>
-          <w:i w:val="false"/>
-          <w:iCs w:val="false"/>
-          <w:caps w:val="false"/>
-          <w:smallCaps w:val="false"/>
-          <w:color w:val="231F20"/>
-          <w:w w:val="115"/>
-          <w:kern w:val="0"/>
-          <w:sz w:val="24"/>
-          <w:szCs w:val="24"/>
-          <w:lang w:val="pt-BR" w:eastAsia="en-US" w:bidi="ar-SA"/>
-        </w:rPr>
-        <w:t>corrigir nomes das colunas que estavam com espaços em branco no final e por último salvar o produto final em novos arquivos, uma para cada ano.</w:t>
+        <w:t>Para tanto, foram utilizados métodos da ferramenta Pandas para carregar o arquivo original, adicionar uma coluna com o ano, corrigir nomes das colunas que estavam com espaços em branco no final e por último salvar o produto final em novos arquivos, uma para cada ano.</w:t>
       </w:r>
     </w:p>
     <w:p>
@@ -4630,10 +4594,30 @@
           <w:szCs w:val="24"/>
           <w:lang w:val="pt-BR" w:eastAsia="en-US" w:bidi="ar-SA"/>
         </w:rPr>
-        <w:t>(dado</w:t>
-      </w:r>
-      <w:r>
-        <w:rPr>
+        <w:t xml:space="preserve">(dados distantes da normalidade) quanto campos vazios foi preenchê-los com a correspondência mais genérica. Pegando o caso anterior, as </w:t>
+      </w:r>
+      <w:r>
+        <w:rPr>
+          <w:rFonts w:eastAsia="Calibri" w:cs="Arial" w:ascii="Arial" w:hAnsi="Arial"/>
+          <w:b w:val="false"/>
+          <w:bCs w:val="false"/>
+          <w:i/>
+          <w:iCs/>
+          <w:caps w:val="false"/>
+          <w:smallCaps w:val="false"/>
+          <w:color w:val="231F20"/>
+          <w:spacing w:val="0"/>
+          <w:w w:val="115"/>
+          <w:kern w:val="0"/>
+          <w:sz w:val="24"/>
+          <w:szCs w:val="24"/>
+          <w:lang w:val="pt-BR" w:eastAsia="en-US" w:bidi="ar-SA"/>
+        </w:rPr>
+        <w:t>features</w:t>
+      </w:r>
+      <w:r>
+        <w:rPr>
+          <w:rStyle w:val="FootnoteAnchor"/>
           <w:rFonts w:eastAsia="Calibri" w:cs="Arial" w:ascii="Arial" w:hAnsi="Arial"/>
           <w:b w:val="false"/>
           <w:bCs w:val="false"/>
@@ -4649,7 +4633,7 @@
           <w:szCs w:val="24"/>
           <w:lang w:val="pt-BR" w:eastAsia="en-US" w:bidi="ar-SA"/>
         </w:rPr>
-        <w:t>s</w:t>
+        <w:footnoteReference w:id="9"/>
       </w:r>
       <w:r>
         <w:rPr>
@@ -4668,7 +4652,7 @@
           <w:szCs w:val="24"/>
           <w:lang w:val="pt-BR" w:eastAsia="en-US" w:bidi="ar-SA"/>
         </w:rPr>
-        <w:t xml:space="preserve"> distantes da normalidade) quanto campos </w:t>
+        <w:t xml:space="preserve"> </w:t>
       </w:r>
       <w:r>
         <w:rPr>
@@ -4685,9 +4669,10 @@
           <w:kern w:val="0"/>
           <w:sz w:val="24"/>
           <w:szCs w:val="24"/>
-          <w:lang w:val="pt-BR" w:eastAsia="en-US" w:bidi="ar-SA"/>
-        </w:rPr>
-        <w:t>vazios</w:t>
+          <w:shd w:fill="FFFF00" w:val="clear"/>
+          <w:lang w:val="pt-BR" w:eastAsia="en-US" w:bidi="ar-SA"/>
+        </w:rPr>
+        <w:t>diasemchuva</w:t>
       </w:r>
       <w:r>
         <w:rPr>
@@ -4704,32 +4689,13 @@
           <w:kern w:val="0"/>
           <w:sz w:val="24"/>
           <w:szCs w:val="24"/>
-          <w:lang w:val="pt-BR" w:eastAsia="en-US" w:bidi="ar-SA"/>
-        </w:rPr>
-        <w:t xml:space="preserve"> foi preenchê-los com a correspondência mais genérica. Pegando o caso anterior, as </w:t>
-      </w:r>
-      <w:r>
-        <w:rPr>
-          <w:rFonts w:eastAsia="Calibri" w:cs="Arial" w:ascii="Arial" w:hAnsi="Arial"/>
-          <w:b w:val="false"/>
-          <w:bCs w:val="false"/>
-          <w:i/>
-          <w:iCs/>
-          <w:caps w:val="false"/>
-          <w:smallCaps w:val="false"/>
-          <w:color w:val="231F20"/>
-          <w:spacing w:val="0"/>
-          <w:w w:val="115"/>
-          <w:kern w:val="0"/>
-          <w:sz w:val="24"/>
-          <w:szCs w:val="24"/>
-          <w:lang w:val="pt-BR" w:eastAsia="en-US" w:bidi="ar-SA"/>
-        </w:rPr>
-        <w:t>features</w:t>
-      </w:r>
-      <w:r>
-        <w:rPr>
-          <w:rStyle w:val="FootnoteAnchor"/>
+          <w:shd w:fill="auto" w:val="clear"/>
+          <w:lang w:val="pt-BR" w:eastAsia="en-US" w:bidi="ar-SA"/>
+        </w:rPr>
+        <w:t xml:space="preserve"> e </w:t>
+      </w:r>
+      <w:r>
+        <w:rPr>
           <w:rFonts w:eastAsia="Calibri" w:cs="Arial" w:ascii="Arial" w:hAnsi="Arial"/>
           <w:b w:val="false"/>
           <w:bCs w:val="false"/>
@@ -4743,9 +4709,10 @@
           <w:kern w:val="0"/>
           <w:sz w:val="24"/>
           <w:szCs w:val="24"/>
-          <w:lang w:val="pt-BR" w:eastAsia="en-US" w:bidi="ar-SA"/>
-        </w:rPr>
-        <w:footnoteReference w:id="9"/>
+          <w:shd w:fill="FFFF00" w:val="clear"/>
+          <w:lang w:val="pt-BR" w:eastAsia="en-US" w:bidi="ar-SA"/>
+        </w:rPr>
+        <w:t>riscofogo</w:t>
       </w:r>
       <w:r>
         <w:rPr>
@@ -4762,61 +4729,194 @@
           <w:kern w:val="0"/>
           <w:sz w:val="24"/>
           <w:szCs w:val="24"/>
-          <w:lang w:val="pt-BR" w:eastAsia="en-US" w:bidi="ar-SA"/>
-        </w:rPr>
-        <w:t xml:space="preserve"> </w:t>
-      </w:r>
+          <w:shd w:fill="auto" w:val="clear"/>
+          <w:lang w:val="pt-BR" w:eastAsia="en-US" w:bidi="ar-SA"/>
+        </w:rPr>
+        <w:t xml:space="preserve"> que sinalizavam valor mínimo igual a -999 foram ajustadas para zero.</w:t>
+      </w:r>
+    </w:p>
+    <w:p>
+      <w:pPr>
+        <w:pStyle w:val="CorpodeTextoTCC"/>
+        <w:rPr>
+          <w:rFonts w:ascii="Arial" w:hAnsi="Arial" w:eastAsia="Calibri" w:cs="Arial"/>
+          <w:b w:val="false"/>
+          <w:b w:val="false"/>
+          <w:bCs w:val="false"/>
+          <w:color w:val="231F20"/>
+          <w:w w:val="115"/>
+          <w:kern w:val="0"/>
+          <w:sz w:val="24"/>
+          <w:szCs w:val="24"/>
+          <w:lang w:val="pt-BR" w:eastAsia="en-US" w:bidi="ar-SA"/>
+        </w:rPr>
+      </w:pPr>
       <w:r>
         <w:rPr>
           <w:rFonts w:eastAsia="Calibri" w:cs="Arial" w:ascii="Arial" w:hAnsi="Arial"/>
           <w:b w:val="false"/>
           <w:bCs w:val="false"/>
-          <w:i w:val="false"/>
-          <w:iCs w:val="false"/>
-          <w:caps w:val="false"/>
-          <w:smallCaps w:val="false"/>
-          <w:color w:val="231F20"/>
-          <w:spacing w:val="0"/>
+          <w:color w:val="231F20"/>
           <w:w w:val="115"/>
           <w:kern w:val="0"/>
           <w:sz w:val="24"/>
           <w:szCs w:val="24"/>
+          <w:lang w:val="pt-BR" w:eastAsia="en-US" w:bidi="ar-SA"/>
+        </w:rPr>
+        <w:t xml:space="preserve">Dois campos importantes que precisaram sofrer transformações para estarem aderentes em ambos conjuntos de dados são o </w:t>
+      </w:r>
+      <w:r>
+        <w:rPr>
+          <w:rFonts w:eastAsia="Calibri" w:cs="Arial" w:ascii="Arial" w:hAnsi="Arial"/>
+          <w:b w:val="false"/>
+          <w:bCs w:val="false"/>
+          <w:color w:val="231F20"/>
+          <w:w w:val="115"/>
+          <w:kern w:val="0"/>
+          <w:sz w:val="24"/>
+          <w:szCs w:val="24"/>
           <w:shd w:fill="FFFF00" w:val="clear"/>
           <w:lang w:val="pt-BR" w:eastAsia="en-US" w:bidi="ar-SA"/>
         </w:rPr>
-        <w:t>diasemchuva</w:t>
+        <w:t>estado</w:t>
       </w:r>
       <w:r>
         <w:rPr>
           <w:rFonts w:eastAsia="Calibri" w:cs="Arial" w:ascii="Arial" w:hAnsi="Arial"/>
           <w:b w:val="false"/>
           <w:bCs w:val="false"/>
-          <w:i w:val="false"/>
-          <w:iCs w:val="false"/>
-          <w:caps w:val="false"/>
-          <w:smallCaps w:val="false"/>
-          <w:color w:val="231F20"/>
-          <w:spacing w:val="0"/>
+          <w:color w:val="231F20"/>
           <w:w w:val="115"/>
           <w:kern w:val="0"/>
           <w:sz w:val="24"/>
           <w:szCs w:val="24"/>
+          <w:lang w:val="pt-BR" w:eastAsia="en-US" w:bidi="ar-SA"/>
+        </w:rPr>
+        <w:t xml:space="preserve"> e </w:t>
+      </w:r>
+      <w:r>
+        <w:rPr>
+          <w:rFonts w:eastAsia="Calibri" w:cs="Arial" w:ascii="Arial" w:hAnsi="Arial"/>
+          <w:b w:val="false"/>
+          <w:bCs w:val="false"/>
+          <w:color w:val="231F20"/>
+          <w:w w:val="115"/>
+          <w:kern w:val="0"/>
+          <w:sz w:val="24"/>
+          <w:szCs w:val="24"/>
+          <w:shd w:fill="FFFF00" w:val="clear"/>
+          <w:lang w:val="pt-BR" w:eastAsia="en-US" w:bidi="ar-SA"/>
+        </w:rPr>
+        <w:t>município</w:t>
+      </w:r>
+      <w:r>
+        <w:rPr>
+          <w:rFonts w:eastAsia="Calibri" w:cs="Arial" w:ascii="Arial" w:hAnsi="Arial"/>
+          <w:b w:val="false"/>
+          <w:bCs w:val="false"/>
+          <w:color w:val="231F20"/>
+          <w:w w:val="115"/>
+          <w:kern w:val="0"/>
+          <w:sz w:val="24"/>
+          <w:szCs w:val="24"/>
+          <w:lang w:val="pt-BR" w:eastAsia="en-US" w:bidi="ar-SA"/>
+        </w:rPr>
+        <w:t xml:space="preserve">. No primeiro caso, em </w:t>
+      </w:r>
+      <w:r>
+        <w:rPr>
+          <w:rFonts w:eastAsia="Calibri" w:cs="Arial" w:ascii="Arial" w:hAnsi="Arial"/>
+          <w:b w:val="false"/>
+          <w:bCs w:val="false"/>
+          <w:color w:val="231F20"/>
+          <w:w w:val="115"/>
+          <w:kern w:val="0"/>
+          <w:sz w:val="24"/>
+          <w:szCs w:val="24"/>
+          <w:shd w:fill="FFFF00" w:val="clear"/>
+          <w:lang w:val="pt-BR" w:eastAsia="en-US" w:bidi="ar-SA"/>
+        </w:rPr>
+        <w:t>hotspot_df,</w:t>
+      </w:r>
+      <w:r>
+        <w:rPr>
+          <w:rFonts w:eastAsia="Calibri" w:cs="Arial" w:ascii="Arial" w:hAnsi="Arial"/>
+          <w:b w:val="false"/>
+          <w:bCs w:val="false"/>
+          <w:color w:val="231F20"/>
+          <w:w w:val="115"/>
+          <w:kern w:val="0"/>
+          <w:sz w:val="24"/>
+          <w:szCs w:val="24"/>
+          <w:lang w:val="pt-BR" w:eastAsia="en-US" w:bidi="ar-SA"/>
+        </w:rPr>
+        <w:t xml:space="preserve"> o nome está por extenso e no </w:t>
+      </w:r>
+      <w:r>
+        <w:rPr>
+          <w:rFonts w:eastAsia="Calibri" w:cs="Arial" w:ascii="Arial" w:hAnsi="Arial"/>
+          <w:b w:val="false"/>
+          <w:bCs w:val="false"/>
+          <w:color w:val="231F20"/>
+          <w:w w:val="115"/>
+          <w:kern w:val="0"/>
+          <w:sz w:val="24"/>
+          <w:szCs w:val="24"/>
+          <w:shd w:fill="FFFF00" w:val="clear"/>
+          <w:lang w:val="pt-BR" w:eastAsia="en-US" w:bidi="ar-SA"/>
+        </w:rPr>
+        <w:t>spi_df</w:t>
+      </w:r>
+      <w:r>
+        <w:rPr>
+          <w:rFonts w:eastAsia="Calibri" w:cs="Arial" w:ascii="Arial" w:hAnsi="Arial"/>
+          <w:b w:val="false"/>
+          <w:bCs w:val="false"/>
+          <w:color w:val="231F20"/>
+          <w:w w:val="115"/>
+          <w:kern w:val="0"/>
+          <w:sz w:val="24"/>
+          <w:szCs w:val="24"/>
+          <w:lang w:val="pt-BR" w:eastAsia="en-US" w:bidi="ar-SA"/>
+        </w:rPr>
+        <w:t xml:space="preserve"> estava abreviado para sua sigla. Nesse caso, optou-se por manter o nome ao invés do acrônimo. Já no segundo cenário foi necessário, também deixar a nomenclatura dos municípios em </w:t>
+      </w:r>
+      <w:r>
+        <w:rPr>
+          <w:rFonts w:eastAsia="Calibri" w:cs="Arial" w:ascii="Arial" w:hAnsi="Arial"/>
+          <w:b w:val="false"/>
+          <w:bCs w:val="false"/>
+          <w:color w:val="231F20"/>
+          <w:w w:val="115"/>
+          <w:kern w:val="0"/>
+          <w:sz w:val="24"/>
+          <w:szCs w:val="24"/>
+          <w:shd w:fill="FFFF00" w:val="clear"/>
+          <w:lang w:val="pt-BR" w:eastAsia="en-US" w:bidi="ar-SA"/>
+        </w:rPr>
+        <w:t xml:space="preserve">spi_df </w:t>
+      </w:r>
+      <w:r>
+        <w:rPr>
+          <w:rFonts w:eastAsia="Calibri" w:cs="Arial" w:ascii="Arial" w:hAnsi="Arial"/>
+          <w:b w:val="false"/>
+          <w:bCs w:val="false"/>
+          <w:color w:val="231F20"/>
+          <w:w w:val="115"/>
+          <w:kern w:val="0"/>
+          <w:sz w:val="24"/>
+          <w:szCs w:val="24"/>
           <w:shd w:fill="auto" w:val="clear"/>
           <w:lang w:val="pt-BR" w:eastAsia="en-US" w:bidi="ar-SA"/>
         </w:rPr>
-        <w:t xml:space="preserve"> e </w:t>
+        <w:t>igual ao do</w:t>
       </w:r>
       <w:r>
         <w:rPr>
           <w:rFonts w:eastAsia="Calibri" w:cs="Arial" w:ascii="Arial" w:hAnsi="Arial"/>
           <w:b w:val="false"/>
           <w:bCs w:val="false"/>
-          <w:i w:val="false"/>
-          <w:iCs w:val="false"/>
-          <w:caps w:val="false"/>
-          <w:smallCaps w:val="false"/>
-          <w:color w:val="231F20"/>
-          <w:spacing w:val="0"/>
+          <w:color w:val="231F20"/>
           <w:w w:val="115"/>
           <w:kern w:val="0"/>
           <w:sz w:val="24"/>
@@ -4824,19 +4924,14 @@
           <w:shd w:fill="FFFF00" w:val="clear"/>
           <w:lang w:val="pt-BR" w:eastAsia="en-US" w:bidi="ar-SA"/>
         </w:rPr>
-        <w:t>riscofogo</w:t>
+        <w:t xml:space="preserve"> hotspot_df</w:t>
       </w:r>
       <w:r>
         <w:rPr>
           <w:rFonts w:eastAsia="Calibri" w:cs="Arial" w:ascii="Arial" w:hAnsi="Arial"/>
           <w:b w:val="false"/>
           <w:bCs w:val="false"/>
-          <w:i w:val="false"/>
-          <w:iCs w:val="false"/>
-          <w:caps w:val="false"/>
-          <w:smallCaps w:val="false"/>
-          <w:color w:val="231F20"/>
-          <w:spacing w:val="0"/>
+          <w:color w:val="231F20"/>
           <w:w w:val="115"/>
           <w:kern w:val="0"/>
           <w:sz w:val="24"/>
@@ -4844,7 +4939,7 @@
           <w:shd w:fill="auto" w:val="clear"/>
           <w:lang w:val="pt-BR" w:eastAsia="en-US" w:bidi="ar-SA"/>
         </w:rPr>
-        <w:t xml:space="preserve"> que sinalizavam valor mínimo igual a -999 foram ajustadas para zero.</w:t>
+        <w:t>, ou seja caixa alta e sem acentuação ou qualquer outro caracter especial.</w:t>
       </w:r>
     </w:p>
     <w:p>
@@ -4875,7 +4970,7 @@
           <w:szCs w:val="24"/>
           <w:lang w:val="pt-BR" w:eastAsia="en-US" w:bidi="ar-SA"/>
         </w:rPr>
-        <w:t xml:space="preserve">Dois campos importantes que precisaram sofrer transformações para estarem aderentes em ambos conjuntos de dados são o </w:t>
+        <w:t xml:space="preserve">Para o estudo em questão, a data exata que os satélites capturaram os focos de incêndios não é muito importante. O que mais interessa desse atributo é o ano, pois é a partir dele que serão calculadas as médias anuais dos principais fatores responsáveis pela queimadas em cada município no dataset </w:t>
       </w:r>
       <w:r>
         <w:rPr>
@@ -4890,7 +4985,7 @@
           <w:shd w:fill="FFFF00" w:val="clear"/>
           <w:lang w:val="pt-BR" w:eastAsia="en-US" w:bidi="ar-SA"/>
         </w:rPr>
-        <w:t>estado</w:t>
+        <w:t>hotspot_df</w:t>
       </w:r>
       <w:r>
         <w:rPr>
@@ -4904,8 +4999,25 @@
           <w:szCs w:val="24"/>
           <w:lang w:val="pt-BR" w:eastAsia="en-US" w:bidi="ar-SA"/>
         </w:rPr>
-        <w:t xml:space="preserve"> e </w:t>
-      </w:r>
+        <w:t xml:space="preserve">. Por tanto, a partir da data, foi extraído o ano e adicionado como nova feature no cojuento de dados. </w:t>
+      </w:r>
+    </w:p>
+    <w:p>
+      <w:pPr>
+        <w:pStyle w:val="CorpodeTextoTCC"/>
+        <w:rPr>
+          <w:rFonts w:ascii="Arial" w:hAnsi="Arial" w:eastAsia="Calibri" w:cs="Arial"/>
+          <w:b w:val="false"/>
+          <w:b w:val="false"/>
+          <w:bCs w:val="false"/>
+          <w:color w:val="231F20"/>
+          <w:w w:val="115"/>
+          <w:kern w:val="0"/>
+          <w:sz w:val="24"/>
+          <w:szCs w:val="24"/>
+          <w:lang w:val="pt-BR" w:eastAsia="en-US" w:bidi="ar-SA"/>
+        </w:rPr>
+      </w:pPr>
       <w:r>
         <w:rPr>
           <w:rFonts w:eastAsia="Calibri" w:cs="Arial" w:ascii="Arial" w:hAnsi="Arial"/>
@@ -4916,10 +5028,69 @@
           <w:kern w:val="0"/>
           <w:sz w:val="24"/>
           <w:szCs w:val="24"/>
+          <w:lang w:val="pt-BR" w:eastAsia="en-US" w:bidi="ar-SA"/>
+        </w:rPr>
+        <w:t xml:space="preserve">Outro ponto que precisou ser padronizado foi o nome de alguns municípios, pois estavam com escritas diferentes. Por exemplo, São Valério, Poxoréu, Eldoradoo dos Carajás e Rio Branco (Acre) estavam definidos como São Valério da Natividade, Poxoréo, Eldorado do Carajás e Rio Branco respectivamente. </w:t>
+      </w:r>
+      <w:r>
+        <w:rPr>
+          <w:rFonts w:eastAsia="Calibri" w:cs="Arial" w:ascii="Arial" w:hAnsi="Arial"/>
+          <w:b w:val="false"/>
+          <w:bCs w:val="false"/>
+          <w:color w:val="231F20"/>
+          <w:w w:val="115"/>
+          <w:kern w:val="0"/>
+          <w:sz w:val="24"/>
+          <w:szCs w:val="24"/>
+          <w:lang w:val="pt-BR" w:eastAsia="en-US" w:bidi="ar-SA"/>
+        </w:rPr>
+        <w:t xml:space="preserve">Como critério utilizado, fez-se uma pesquisa sobre os nomes corretos e ajustou-se aqueles com a escrita errada. </w:t>
+      </w:r>
+    </w:p>
+    <w:p>
+      <w:pPr>
+        <w:pStyle w:val="CorpodeTextoTCC"/>
+        <w:rPr>
+          <w:rFonts w:ascii="Arial" w:hAnsi="Arial" w:eastAsia="Calibri" w:cs="Arial"/>
+          <w:b w:val="false"/>
+          <w:b w:val="false"/>
+          <w:bCs w:val="false"/>
+          <w:color w:val="231F20"/>
+          <w:w w:val="115"/>
+          <w:kern w:val="0"/>
+          <w:sz w:val="24"/>
+          <w:szCs w:val="24"/>
+          <w:lang w:val="pt-BR" w:eastAsia="en-US" w:bidi="ar-SA"/>
+        </w:rPr>
+      </w:pPr>
+      <w:r>
+        <w:rPr>
+          <w:rFonts w:eastAsia="Calibri" w:cs="Arial" w:ascii="Arial" w:hAnsi="Arial"/>
+          <w:b w:val="false"/>
+          <w:bCs w:val="false"/>
+          <w:color w:val="231F20"/>
+          <w:w w:val="115"/>
+          <w:kern w:val="0"/>
+          <w:sz w:val="24"/>
+          <w:szCs w:val="24"/>
+          <w:lang w:val="pt-BR" w:eastAsia="en-US" w:bidi="ar-SA"/>
+        </w:rPr>
+        <w:t xml:space="preserve">Constatou-se também que o dataset </w:t>
+      </w:r>
+      <w:r>
+        <w:rPr>
+          <w:rFonts w:eastAsia="Calibri" w:cs="Arial" w:ascii="Arial" w:hAnsi="Arial"/>
+          <w:b w:val="false"/>
+          <w:bCs w:val="false"/>
+          <w:color w:val="231F20"/>
+          <w:w w:val="115"/>
+          <w:kern w:val="0"/>
+          <w:sz w:val="24"/>
+          <w:szCs w:val="24"/>
           <w:shd w:fill="FFFF00" w:val="clear"/>
           <w:lang w:val="pt-BR" w:eastAsia="en-US" w:bidi="ar-SA"/>
         </w:rPr>
-        <w:t>município</w:t>
+        <w:t xml:space="preserve">hotspot_df </w:t>
       </w:r>
       <w:r>
         <w:rPr>
@@ -4931,13 +5102,18 @@
           <w:kern w:val="0"/>
           <w:sz w:val="24"/>
           <w:szCs w:val="24"/>
-          <w:lang w:val="pt-BR" w:eastAsia="en-US" w:bidi="ar-SA"/>
-        </w:rPr>
-        <w:t xml:space="preserve">. No primeiro caso, em </w:t>
-      </w:r>
-      <w:r>
-        <w:rPr>
-          <w:rFonts w:eastAsia="Calibri" w:cs="Arial" w:ascii="Arial" w:hAnsi="Arial"/>
+          <w:shd w:fill="auto" w:val="clear"/>
+          <w:lang w:val="pt-BR" w:eastAsia="en-US" w:bidi="ar-SA"/>
+        </w:rPr>
+        <w:t>tinha dados referentes  a todos os 217 municípios maranhense, contudo, apenas 181 são contabilizados como pertencente da Amazônia Legal. Ou seja 36 cidades deveriam ser desconsiderada na ánalise e, portanto, todas as ocorrências presente no conjunto de dados foram removidas.</w:t>
+      </w:r>
+    </w:p>
+    <w:p>
+      <w:pPr>
+        <w:pStyle w:val="CorpodeTextoTCC"/>
+        <w:rPr>
+          <w:rFonts w:ascii="Arial" w:hAnsi="Arial" w:eastAsia="Calibri" w:cs="Arial"/>
+          <w:b w:val="false"/>
           <w:b w:val="false"/>
           <w:bCs w:val="false"/>
           <w:color w:val="231F20"/>
@@ -4945,187 +5121,11 @@
           <w:kern w:val="0"/>
           <w:sz w:val="24"/>
           <w:szCs w:val="24"/>
-          <w:shd w:fill="FFFF00" w:val="clear"/>
-          <w:lang w:val="pt-BR" w:eastAsia="en-US" w:bidi="ar-SA"/>
-        </w:rPr>
-        <w:t>hotspot_df,</w:t>
-      </w:r>
-      <w:r>
-        <w:rPr>
-          <w:rFonts w:eastAsia="Calibri" w:cs="Arial" w:ascii="Arial" w:hAnsi="Arial"/>
-          <w:b w:val="false"/>
-          <w:bCs w:val="false"/>
-          <w:color w:val="231F20"/>
-          <w:w w:val="115"/>
-          <w:kern w:val="0"/>
-          <w:sz w:val="24"/>
-          <w:szCs w:val="24"/>
-          <w:lang w:val="pt-BR" w:eastAsia="en-US" w:bidi="ar-SA"/>
-        </w:rPr>
-        <w:t xml:space="preserve"> o nome está por extenso e no </w:t>
-      </w:r>
-      <w:r>
-        <w:rPr>
-          <w:rFonts w:eastAsia="Calibri" w:cs="Arial" w:ascii="Arial" w:hAnsi="Arial"/>
-          <w:b w:val="false"/>
-          <w:bCs w:val="false"/>
-          <w:color w:val="231F20"/>
-          <w:w w:val="115"/>
-          <w:kern w:val="0"/>
-          <w:sz w:val="24"/>
-          <w:szCs w:val="24"/>
-          <w:shd w:fill="FFFF00" w:val="clear"/>
-          <w:lang w:val="pt-BR" w:eastAsia="en-US" w:bidi="ar-SA"/>
-        </w:rPr>
-        <w:t>spi_df</w:t>
-      </w:r>
-      <w:r>
-        <w:rPr>
-          <w:rFonts w:eastAsia="Calibri" w:cs="Arial" w:ascii="Arial" w:hAnsi="Arial"/>
-          <w:b w:val="false"/>
-          <w:bCs w:val="false"/>
-          <w:color w:val="231F20"/>
-          <w:w w:val="115"/>
-          <w:kern w:val="0"/>
-          <w:sz w:val="24"/>
-          <w:szCs w:val="24"/>
-          <w:lang w:val="pt-BR" w:eastAsia="en-US" w:bidi="ar-SA"/>
-        </w:rPr>
-        <w:t xml:space="preserve"> estava abreviado para sua sigla. Nesse caso, optou-se por manter o nome ao invés do acrônimo. Já no segundo cenário foi necessário, também deixar a nomenclatura dos municípios em </w:t>
-      </w:r>
-      <w:r>
-        <w:rPr>
-          <w:rFonts w:eastAsia="Calibri" w:cs="Arial" w:ascii="Arial" w:hAnsi="Arial"/>
-          <w:b w:val="false"/>
-          <w:bCs w:val="false"/>
-          <w:color w:val="231F20"/>
-          <w:w w:val="115"/>
-          <w:kern w:val="0"/>
-          <w:sz w:val="24"/>
-          <w:szCs w:val="24"/>
-          <w:shd w:fill="FFFF00" w:val="clear"/>
-          <w:lang w:val="pt-BR" w:eastAsia="en-US" w:bidi="ar-SA"/>
-        </w:rPr>
-        <w:t xml:space="preserve">spi_df </w:t>
-      </w:r>
-      <w:r>
-        <w:rPr>
-          <w:rFonts w:eastAsia="Calibri" w:cs="Arial" w:ascii="Arial" w:hAnsi="Arial"/>
-          <w:b w:val="false"/>
-          <w:bCs w:val="false"/>
-          <w:color w:val="231F20"/>
-          <w:w w:val="115"/>
-          <w:kern w:val="0"/>
-          <w:sz w:val="24"/>
-          <w:szCs w:val="24"/>
-          <w:shd w:fill="auto" w:val="clear"/>
-          <w:lang w:val="pt-BR" w:eastAsia="en-US" w:bidi="ar-SA"/>
-        </w:rPr>
-        <w:t>igual ao do</w:t>
-      </w:r>
-      <w:r>
-        <w:rPr>
-          <w:rFonts w:eastAsia="Calibri" w:cs="Arial" w:ascii="Arial" w:hAnsi="Arial"/>
-          <w:b w:val="false"/>
-          <w:bCs w:val="false"/>
-          <w:color w:val="231F20"/>
-          <w:w w:val="115"/>
-          <w:kern w:val="0"/>
-          <w:sz w:val="24"/>
-          <w:szCs w:val="24"/>
-          <w:shd w:fill="FFFF00" w:val="clear"/>
-          <w:lang w:val="pt-BR" w:eastAsia="en-US" w:bidi="ar-SA"/>
-        </w:rPr>
-        <w:t xml:space="preserve"> hotspot_df</w:t>
-      </w:r>
-      <w:r>
-        <w:rPr>
-          <w:rFonts w:eastAsia="Calibri" w:cs="Arial" w:ascii="Arial" w:hAnsi="Arial"/>
-          <w:b w:val="false"/>
-          <w:bCs w:val="false"/>
-          <w:color w:val="231F20"/>
-          <w:w w:val="115"/>
-          <w:kern w:val="0"/>
-          <w:sz w:val="24"/>
-          <w:szCs w:val="24"/>
-          <w:shd w:fill="auto" w:val="clear"/>
-          <w:lang w:val="pt-BR" w:eastAsia="en-US" w:bidi="ar-SA"/>
-        </w:rPr>
-        <w:t>, ou seja caixa alta e sem acentuação ou qualquer outro caracter especial.</w:t>
-      </w:r>
-    </w:p>
-    <w:p>
-      <w:pPr>
-        <w:pStyle w:val="CorpodeTextoTCC"/>
-        <w:rPr>
-          <w:rFonts w:ascii="Arial" w:hAnsi="Arial" w:eastAsia="Calibri" w:cs="Arial"/>
-          <w:b w:val="false"/>
-          <w:b w:val="false"/>
-          <w:bCs w:val="false"/>
-          <w:color w:val="231F20"/>
-          <w:w w:val="115"/>
-          <w:kern w:val="0"/>
-          <w:sz w:val="24"/>
-          <w:szCs w:val="24"/>
-          <w:lang w:val="pt-BR" w:eastAsia="en-US" w:bidi="ar-SA"/>
-        </w:rPr>
-      </w:pPr>
-      <w:r>
-        <w:rPr>
-          <w:rFonts w:eastAsia="Calibri" w:cs="Arial" w:ascii="Arial" w:hAnsi="Arial"/>
-          <w:b w:val="false"/>
-          <w:bCs w:val="false"/>
-          <w:color w:val="231F20"/>
-          <w:w w:val="115"/>
-          <w:kern w:val="0"/>
-          <w:sz w:val="24"/>
-          <w:szCs w:val="24"/>
-          <w:lang w:val="pt-BR" w:eastAsia="en-US" w:bidi="ar-SA"/>
-        </w:rPr>
-        <w:t xml:space="preserve">Para o estudo em questão, a data exata que os satélites capturaram os focos de incêndios não é muito importante. O que mais interessa desse atributo é o ano, pois é a partir dele que </w:t>
-      </w:r>
-      <w:r>
-        <w:rPr>
-          <w:rFonts w:eastAsia="Calibri" w:cs="Arial" w:ascii="Arial" w:hAnsi="Arial"/>
-          <w:b w:val="false"/>
-          <w:bCs w:val="false"/>
-          <w:color w:val="231F20"/>
-          <w:w w:val="115"/>
-          <w:kern w:val="0"/>
-          <w:sz w:val="24"/>
-          <w:szCs w:val="24"/>
-          <w:lang w:val="pt-BR" w:eastAsia="en-US" w:bidi="ar-SA"/>
-        </w:rPr>
-        <w:t xml:space="preserve">serão calculadas as médias anuais dos principais fatores responsáveis pela queimadas em cada município no dataset </w:t>
-      </w:r>
-      <w:r>
-        <w:rPr>
-          <w:rFonts w:eastAsia="Calibri" w:cs="Arial" w:ascii="Arial" w:hAnsi="Arial"/>
-          <w:b w:val="false"/>
-          <w:bCs w:val="false"/>
-          <w:color w:val="231F20"/>
-          <w:w w:val="115"/>
-          <w:kern w:val="0"/>
-          <w:sz w:val="24"/>
-          <w:szCs w:val="24"/>
-          <w:shd w:fill="FFFF00" w:val="clear"/>
-          <w:lang w:val="pt-BR" w:eastAsia="en-US" w:bidi="ar-SA"/>
-        </w:rPr>
-        <w:t>hotspot_df</w:t>
-      </w:r>
-      <w:r>
-        <w:rPr>
-          <w:rFonts w:eastAsia="Calibri" w:cs="Arial" w:ascii="Arial" w:hAnsi="Arial"/>
-          <w:b w:val="false"/>
-          <w:bCs w:val="false"/>
-          <w:color w:val="231F20"/>
-          <w:w w:val="115"/>
-          <w:kern w:val="0"/>
-          <w:sz w:val="24"/>
-          <w:szCs w:val="24"/>
-          <w:lang w:val="pt-BR" w:eastAsia="en-US" w:bidi="ar-SA"/>
-        </w:rPr>
-        <w:t xml:space="preserve">. Por tanto, a partir da data, foi extraído o ano e adicionado como nova feature no cojuento de dados. </w:t>
+          <w:lang w:val="pt-BR" w:eastAsia="en-US" w:bidi="ar-SA"/>
+        </w:rPr>
+      </w:pPr>
+      <w:r>
+        <w:rPr/>
       </w:r>
     </w:p>
     <w:p>
@@ -8515,7 +8515,7 @@
         <w:docPartGallery w:val="Page Numbers (Bottom of Page)"/>
         <w:docPartUnique w:val="true"/>
       </w:docPartObj>
-      <w:id w:val="1549263006"/>
+      <w:id w:val="1851008000"/>
     </w:sdtPr>
     <w:sdtContent>
       <w:p>

</xml_diff>

<commit_message>
- Parsing and rounding double values - Data visualization
</commit_message>
<xml_diff>
--- a/doc/tcc-cd-artigo-cientfico.docx
+++ b/doc/tcc-cd-artigo-cientfico.docx
@@ -29,7 +29,7 @@
         <mc:AlternateContent>
           <mc:Choice Requires="wps">
             <w:drawing>
-              <wp:anchor behindDoc="1" distT="5080" distB="5080" distL="5080" distR="5080" simplePos="0" locked="0" layoutInCell="0" allowOverlap="1" relativeHeight="27" wp14:anchorId="2097A7CD">
+              <wp:anchor behindDoc="1" distT="5080" distB="5080" distL="5080" distR="5080" simplePos="0" locked="0" layoutInCell="0" allowOverlap="1" relativeHeight="29" wp14:anchorId="2097A7CD">
                 <wp:simplePos x="0" y="0"/>
                 <wp:positionH relativeFrom="page">
                   <wp:align>left</wp:align>
@@ -268,7 +268,7 @@
         <mc:AlternateContent>
           <mc:Choice Requires="wps">
             <w:drawing>
-              <wp:anchor behindDoc="0" distT="0" distB="0" distL="0" distR="0" simplePos="0" locked="0" layoutInCell="0" allowOverlap="1" relativeHeight="30" wp14:anchorId="1DD98727">
+              <wp:anchor behindDoc="0" distT="0" distB="0" distL="0" distR="0" simplePos="0" locked="0" layoutInCell="0" allowOverlap="1" relativeHeight="32" wp14:anchorId="1DD98727">
                 <wp:simplePos x="0" y="0"/>
                 <wp:positionH relativeFrom="page">
                   <wp:align>center</wp:align>
@@ -586,7 +586,7 @@
         <mc:AlternateContent>
           <mc:Choice Requires="wps">
             <w:drawing>
-              <wp:anchor behindDoc="0" distT="5080" distB="5080" distL="5080" distR="5080" simplePos="0" locked="0" layoutInCell="0" allowOverlap="1" relativeHeight="34" wp14:anchorId="469E21E0">
+              <wp:anchor behindDoc="0" distT="5080" distB="5080" distL="5080" distR="5080" simplePos="0" locked="0" layoutInCell="0" allowOverlap="1" relativeHeight="36" wp14:anchorId="469E21E0">
                 <wp:simplePos x="0" y="0"/>
                 <wp:positionH relativeFrom="column">
                   <wp:posOffset>-273050</wp:posOffset>
@@ -837,7 +837,7 @@
         <mc:AlternateContent>
           <mc:Choice Requires="wps">
             <w:drawing>
-              <wp:anchor behindDoc="0" distT="0" distB="0" distL="0" distR="0" simplePos="0" locked="0" layoutInCell="0" allowOverlap="1" relativeHeight="32" wp14:anchorId="73B20155">
+              <wp:anchor behindDoc="0" distT="0" distB="0" distL="0" distR="0" simplePos="0" locked="0" layoutInCell="0" allowOverlap="1" relativeHeight="34" wp14:anchorId="73B20155">
                 <wp:simplePos x="0" y="0"/>
                 <wp:positionH relativeFrom="margin">
                   <wp:align>left</wp:align>
@@ -1163,7 +1163,7 @@
         <mc:AlternateContent>
           <mc:Choice Requires="wpg">
             <w:drawing>
-              <wp:anchor behindDoc="0" distT="0" distB="0" distL="0" distR="0" simplePos="0" locked="0" layoutInCell="0" allowOverlap="1" relativeHeight="35" wp14:anchorId="79D70E76">
+              <wp:anchor behindDoc="0" distT="0" distB="0" distL="0" distR="0" simplePos="0" locked="0" layoutInCell="0" allowOverlap="1" relativeHeight="37" wp14:anchorId="79D70E76">
                 <wp:simplePos x="0" y="0"/>
                 <wp:positionH relativeFrom="page">
                   <wp:align>center</wp:align>
@@ -1200,7 +1200,7 @@
                         <pic:spPr>
                           <a:xfrm>
                             <a:off x="0" y="0"/>
-                            <a:ext cx="1338480" cy="387360"/>
+                            <a:ext cx="1336680" cy="387360"/>
                           </a:xfrm>
                           <a:prstGeom prst="rect">
                             <a:avLst/>
@@ -1221,8 +1221,8 @@
                         </pic:blipFill>
                         <pic:spPr>
                           <a:xfrm>
-                            <a:off x="1487160" y="76320"/>
-                            <a:ext cx="1408320" cy="210960"/>
+                            <a:off x="1488960" y="76320"/>
+                            <a:ext cx="1406520" cy="210960"/>
                           </a:xfrm>
                           <a:prstGeom prst="rect">
                             <a:avLst/>
@@ -1260,12 +1260,12 @@
                   <v:path o:extrusionok="f" gradientshapeok="t" o:connecttype="rect"/>
                   <o:lock v:ext="edit" aspectratio="t"/>
                 </v:shapetype>
-                <v:shape id="shape_0" ID="Imagem 15" stroked="f" o:allowincell="f" style="position:absolute;left:3673;top:2888;width:2107;height:609;mso-wrap-style:none;v-text-anchor:middle;mso-position-horizontal:center;mso-position-horizontal-relative:page" type="_x0000_t75">
+                <v:shape id="shape_0" ID="Imagem 15" stroked="f" o:allowincell="f" style="position:absolute;left:3673;top:2888;width:2104;height:609;mso-wrap-style:none;v-text-anchor:middle;mso-position-horizontal:center;mso-position-horizontal-relative:page" type="_x0000_t75">
                   <v:imagedata r:id="rId2" o:detectmouseclick="t"/>
                   <v:stroke color="#3465a4" joinstyle="round" endcap="flat"/>
                   <w10:wrap type="none"/>
                 </v:shape>
-                <v:shape id="shape_0" ID="Imagem 61" stroked="f" o:allowincell="f" style="position:absolute;left:6015;top:3008;width:2217;height:331;mso-wrap-style:none;v-text-anchor:middle;mso-position-horizontal:center;mso-position-horizontal-relative:page" type="_x0000_t75">
+                <v:shape id="shape_0" ID="Imagem 61" stroked="f" o:allowincell="f" style="position:absolute;left:6018;top:3008;width:2214;height:331;mso-wrap-style:none;v-text-anchor:middle;mso-position-horizontal:center;mso-position-horizontal-relative:page" type="_x0000_t75">
                   <v:imagedata r:id="rId3" o:detectmouseclick="t"/>
                   <v:stroke color="#3465a4" joinstyle="round" endcap="flat"/>
                   <w10:wrap type="none"/>
@@ -1293,7 +1293,7 @@
         <mc:AlternateContent>
           <mc:Choice Requires="wpg">
             <w:drawing>
-              <wp:anchor behindDoc="0" distT="0" distB="6350" distL="0" distR="0" simplePos="0" locked="0" layoutInCell="0" allowOverlap="1" relativeHeight="29" wp14:anchorId="23FAE797">
+              <wp:anchor behindDoc="0" distT="0" distB="6350" distL="0" distR="0" simplePos="0" locked="0" layoutInCell="0" allowOverlap="1" relativeHeight="31" wp14:anchorId="23FAE797">
                 <wp:simplePos x="0" y="0"/>
                 <wp:positionH relativeFrom="page">
                   <wp:align>center</wp:align>
@@ -1321,8 +1321,8 @@
                         <wps:cNvSpPr/>
                         <wps:spPr>
                           <a:xfrm>
-                            <a:off x="95400" y="591840"/>
-                            <a:ext cx="1619280" cy="151200"/>
+                            <a:off x="95400" y="593640"/>
+                            <a:ext cx="1619280" cy="149400"/>
                           </a:xfrm>
                           <a:prstGeom prst="rect">
                             <a:avLst/>
@@ -1414,8 +1414,8 @@
                         <wps:cNvSpPr/>
                         <wps:spPr>
                           <a:xfrm>
-                            <a:off x="953640" y="317520"/>
-                            <a:ext cx="722520" cy="171360"/>
+                            <a:off x="955800" y="317520"/>
+                            <a:ext cx="720720" cy="171360"/>
                           </a:xfrm>
                           <a:prstGeom prst="rect">
                             <a:avLst/>
@@ -1479,7 +1479,7 @@
           <mc:Fallback>
             <w:pict>
               <v:group id="shape_0" alt="Agrupar 7" style="position:absolute;margin-left:226.2pt;margin-top:-13.75pt;width:142.9pt;height:61pt" coordorigin="4524,-275" coordsize="2858,1220">
-                <v:rect id="shape_0" path="m0,0l-2147483645,0l-2147483645,-2147483646l0,-2147483646xe" fillcolor="#e5cc80" stroked="f" o:allowincell="f" style="position:absolute;left:4674;top:657;width:2549;height:237;mso-wrap-style:none;v-text-anchor:middle;mso-position-horizontal:center;mso-position-horizontal-relative:page">
+                <v:rect id="shape_0" path="m0,0l-2147483645,0l-2147483645,-2147483646l0,-2147483646xe" fillcolor="#e5cc80" stroked="f" o:allowincell="f" style="position:absolute;left:4674;top:660;width:2549;height:234;mso-wrap-style:none;v-text-anchor:middle;mso-position-horizontal:center;mso-position-horizontal-relative:page">
                   <v:fill o:detectmouseclick="t" type="solid" color2="#1a337f"/>
                   <v:stroke color="#3465a4" weight="25560" joinstyle="round" endcap="flat"/>
                   <w10:wrap type="none"/>
@@ -1524,7 +1524,7 @@
                   <v:stroke color="#3465a4" joinstyle="round" endcap="flat"/>
                   <w10:wrap type="none"/>
                 </v:rect>
-                <v:rect id="shape_0" path="m0,0l-2147483645,0l-2147483645,-2147483646l0,-2147483646xe" stroked="f" o:allowincell="f" style="position:absolute;left:6026;top:225;width:1137;height:269;mso-wrap-style:square;v-text-anchor:top;mso-position-horizontal:center;mso-position-horizontal-relative:page">
+                <v:rect id="shape_0" path="m0,0l-2147483645,0l-2147483645,-2147483646l0,-2147483646xe" stroked="f" o:allowincell="f" style="position:absolute;left:6029;top:225;width:1134;height:269;mso-wrap-style:square;v-text-anchor:top;mso-position-horizontal:center;mso-position-horizontal-relative:page">
                   <v:textbox>
                     <w:txbxContent>
                       <w:p>
@@ -1645,7 +1645,7 @@
           <w:docPartGallery w:val="Table of Contents"/>
           <w:docPartUnique w:val="true"/>
         </w:docPartObj>
-        <w:id w:val="555210996"/>
+        <w:id w:val="957473892"/>
       </w:sdtPr>
       <w:sdtContent>
         <w:p>
@@ -2353,7 +2353,9 @@
       <w:pPr>
         <w:pStyle w:val="Heading1"/>
         <w:ind w:left="1003" w:right="4046" w:hanging="720"/>
-        <w:rPr/>
+        <w:rPr>
+          <w:lang w:val="pt-BR" w:eastAsia="en-US" w:bidi="ar-SA"/>
+        </w:rPr>
       </w:pPr>
       <w:bookmarkStart w:id="0" w:name="_Hlk515043141"/>
       <w:bookmarkStart w:id="1" w:name="_Toc83580266"/>
@@ -2361,6 +2363,7 @@
         <w:rPr>
           <w:caps w:val="false"/>
           <w:smallCaps w:val="false"/>
+          <w:lang w:val="pt-BR" w:eastAsia="en-US" w:bidi="ar-SA"/>
         </w:rPr>
         <w:t>RESUMO</w:t>
       </w:r>
@@ -2381,7 +2384,7 @@
         <mc:AlternateContent>
           <mc:Choice Requires="wps">
             <w:drawing>
-              <wp:anchor behindDoc="0" distT="14605" distB="14605" distL="14605" distR="14605" simplePos="0" locked="0" layoutInCell="0" allowOverlap="1" relativeHeight="28" wp14:anchorId="6EE71D61">
+              <wp:anchor behindDoc="0" distT="14605" distB="14605" distL="14605" distR="14605" simplePos="0" locked="0" layoutInCell="0" allowOverlap="1" relativeHeight="30" wp14:anchorId="6EE71D61">
                 <wp:simplePos x="0" y="0"/>
                 <wp:positionH relativeFrom="margin">
                   <wp:posOffset>108585</wp:posOffset>
@@ -2508,7 +2511,7 @@
         <mc:AlternateContent>
           <mc:Choice Requires="wps">
             <w:drawing>
-              <wp:anchor behindDoc="0" distT="14605" distB="14605" distL="14605" distR="14605" simplePos="0" locked="0" layoutInCell="0" allowOverlap="1" relativeHeight="36" wp14:anchorId="7DC751F5">
+              <wp:anchor behindDoc="0" distT="14605" distB="14605" distL="14605" distR="14605" simplePos="0" locked="0" layoutInCell="0" allowOverlap="1" relativeHeight="38" wp14:anchorId="7DC751F5">
                 <wp:simplePos x="0" y="0"/>
                 <wp:positionH relativeFrom="margin">
                   <wp:posOffset>108585</wp:posOffset>
@@ -3481,7 +3484,7 @@
         <mc:AlternateContent>
           <mc:Choice Requires="wps">
             <w:drawing>
-              <wp:anchor behindDoc="0" distT="14605" distB="14605" distL="14605" distR="14605" simplePos="0" locked="0" layoutInCell="0" allowOverlap="1" relativeHeight="37" wp14:anchorId="06929EA3">
+              <wp:anchor behindDoc="0" distT="14605" distB="14605" distL="14605" distR="14605" simplePos="0" locked="0" layoutInCell="0" allowOverlap="1" relativeHeight="39" wp14:anchorId="06929EA3">
                 <wp:simplePos x="0" y="0"/>
                 <wp:positionH relativeFrom="margin">
                   <wp:posOffset>108585</wp:posOffset>
@@ -3651,7 +3654,7 @@
         <mc:AlternateContent>
           <mc:Choice Requires="wps">
             <w:drawing>
-              <wp:anchor behindDoc="0" distT="14605" distB="14605" distL="14605" distR="14605" simplePos="0" locked="0" layoutInCell="0" allowOverlap="1" relativeHeight="38" wp14:anchorId="1BF608BE">
+              <wp:anchor behindDoc="0" distT="14605" distB="14605" distL="14605" distR="14605" simplePos="0" locked="0" layoutInCell="0" allowOverlap="1" relativeHeight="40" wp14:anchorId="1BF608BE">
                 <wp:simplePos x="0" y="0"/>
                 <wp:positionH relativeFrom="margin">
                   <wp:posOffset>108585</wp:posOffset>
@@ -5030,8 +5033,25 @@
           <w:szCs w:val="24"/>
           <w:lang w:val="pt-BR" w:eastAsia="en-US" w:bidi="ar-SA"/>
         </w:rPr>
-        <w:t xml:space="preserve">Outro ponto que precisou ser padronizado foi o nome de alguns municípios, pois estavam com escritas diferentes. Por exemplo, São Valério, Poxoréu, Eldoradoo dos Carajás e Rio Branco (Acre) estavam definidos como São Valério da Natividade, Poxoréo, Eldorado do Carajás e Rio Branco respectivamente. </w:t>
-      </w:r>
+        <w:t xml:space="preserve">Outro ponto que precisou ser padronizado foi o nome de alguns municípios, pois estavam com escritas diferentes. Por exemplo, São Valério, Poxoréu, Eldoradoo dos Carajás e Rio Branco (Acre) estavam definidos como São Valério da Natividade, Poxoréo, Eldorado do Carajás e Rio Branco respectivamente. Como critério utilizado, fez-se uma pesquisa sobre os nomes corretos e ajustou-se aqueles com a escrita errada. </w:t>
+      </w:r>
+    </w:p>
+    <w:p>
+      <w:pPr>
+        <w:pStyle w:val="CorpodeTextoTCC"/>
+        <w:rPr>
+          <w:rFonts w:ascii="Arial" w:hAnsi="Arial" w:eastAsia="Calibri" w:cs="Arial"/>
+          <w:b w:val="false"/>
+          <w:b w:val="false"/>
+          <w:bCs w:val="false"/>
+          <w:color w:val="231F20"/>
+          <w:w w:val="115"/>
+          <w:kern w:val="0"/>
+          <w:sz w:val="24"/>
+          <w:szCs w:val="24"/>
+          <w:lang w:val="pt-BR" w:eastAsia="en-US" w:bidi="ar-SA"/>
+        </w:rPr>
+      </w:pPr>
       <w:r>
         <w:rPr>
           <w:rFonts w:eastAsia="Calibri" w:cs="Arial" w:ascii="Arial" w:hAnsi="Arial"/>
@@ -5044,7 +5064,37 @@
           <w:szCs w:val="24"/>
           <w:lang w:val="pt-BR" w:eastAsia="en-US" w:bidi="ar-SA"/>
         </w:rPr>
-        <w:t xml:space="preserve">Como critério utilizado, fez-se uma pesquisa sobre os nomes corretos e ajustou-se aqueles com a escrita errada. </w:t>
+        <w:t xml:space="preserve">Constatou-se também que o dataset </w:t>
+      </w:r>
+      <w:r>
+        <w:rPr>
+          <w:rFonts w:eastAsia="Calibri" w:cs="Arial" w:ascii="Arial" w:hAnsi="Arial"/>
+          <w:b w:val="false"/>
+          <w:bCs w:val="false"/>
+          <w:color w:val="231F20"/>
+          <w:w w:val="115"/>
+          <w:kern w:val="0"/>
+          <w:sz w:val="24"/>
+          <w:szCs w:val="24"/>
+          <w:shd w:fill="FFFF00" w:val="clear"/>
+          <w:lang w:val="pt-BR" w:eastAsia="en-US" w:bidi="ar-SA"/>
+        </w:rPr>
+        <w:t xml:space="preserve">hotspot_df </w:t>
+      </w:r>
+      <w:r>
+        <w:rPr>
+          <w:rFonts w:eastAsia="Calibri" w:cs="Arial" w:ascii="Arial" w:hAnsi="Arial"/>
+          <w:b w:val="false"/>
+          <w:bCs w:val="false"/>
+          <w:color w:val="231F20"/>
+          <w:w w:val="115"/>
+          <w:kern w:val="0"/>
+          <w:sz w:val="24"/>
+          <w:szCs w:val="24"/>
+          <w:shd w:fill="auto" w:val="clear"/>
+          <w:lang w:val="pt-BR" w:eastAsia="en-US" w:bidi="ar-SA"/>
+        </w:rPr>
+        <w:t>tinha dados referentes  a todos os 217 municípios maranhense, contudo, apenas 181 são contabilizados como pertencente da Amazônia Legal. Ou seja 36 cidades deveriam ser desconsiderada na ánalise e, portanto, todas as ocorrências presente no conjunto de dados foram removidas.</w:t>
       </w:r>
     </w:p>
     <w:p>
@@ -5075,7 +5125,7 @@
           <w:szCs w:val="24"/>
           <w:lang w:val="pt-BR" w:eastAsia="en-US" w:bidi="ar-SA"/>
         </w:rPr>
-        <w:t xml:space="preserve">Constatou-se também que o dataset </w:t>
+        <w:t xml:space="preserve">Um tratamento feito foi quanto aos anos. Para deixar o anos equiparados, ou seja 2014, 2018 e 2021, no conjunto de dados </w:t>
       </w:r>
       <w:r>
         <w:rPr>
@@ -5090,7 +5140,7 @@
           <w:shd w:fill="FFFF00" w:val="clear"/>
           <w:lang w:val="pt-BR" w:eastAsia="en-US" w:bidi="ar-SA"/>
         </w:rPr>
-        <w:t xml:space="preserve">hotspot_df </w:t>
+        <w:t>hotspot_df</w:t>
       </w:r>
       <w:r>
         <w:rPr>
@@ -5105,7 +5155,7 @@
           <w:shd w:fill="auto" w:val="clear"/>
           <w:lang w:val="pt-BR" w:eastAsia="en-US" w:bidi="ar-SA"/>
         </w:rPr>
-        <w:t>tinha dados referentes  a todos os 217 municípios maranhense, contudo, apenas 181 são contabilizados como pertencente da Amazônia Legal. Ou seja 36 cidades deveriam ser desconsiderada na ánalise e, portanto, todas as ocorrências presente no conjunto de dados foram removidas.</w:t>
+        <w:t xml:space="preserve"> foi ajustados os dados coletados para um dos três anos em questão. Por exemplo: 2012 e 2013 passaram a ser dados relativos a 2014, 2016, 2017 foram atualizados para 2018 e assim por diante. Ou seja para refletir no levantamento dos dados sociais de um determinado ano levou em consideração o ano de lavantamento e os anos anteriores imediatamente superior ao levantamento social anterior.</w:t>
       </w:r>
     </w:p>
     <w:p>
@@ -5125,7 +5175,384 @@
         </w:rPr>
       </w:pPr>
       <w:r>
-        <w:rPr/>
+        <w:rPr>
+          <w:rFonts w:eastAsia="Calibri" w:cs="Arial" w:ascii="Arial" w:hAnsi="Arial"/>
+          <w:b w:val="false"/>
+          <w:bCs w:val="false"/>
+          <w:color w:val="231F20"/>
+          <w:w w:val="115"/>
+          <w:kern w:val="0"/>
+          <w:sz w:val="24"/>
+          <w:szCs w:val="24"/>
+          <w:shd w:fill="auto" w:val="clear"/>
+          <w:lang w:val="pt-BR" w:eastAsia="en-US" w:bidi="ar-SA"/>
+        </w:rPr>
+        <w:t xml:space="preserve">Também foi adicionada uma nova feature no dataset </w:t>
+      </w:r>
+      <w:r>
+        <w:rPr>
+          <w:rFonts w:eastAsia="Calibri" w:cs="Arial" w:ascii="Arial" w:hAnsi="Arial"/>
+          <w:b w:val="false"/>
+          <w:bCs w:val="false"/>
+          <w:color w:val="231F20"/>
+          <w:w w:val="115"/>
+          <w:kern w:val="0"/>
+          <w:sz w:val="24"/>
+          <w:szCs w:val="24"/>
+          <w:shd w:fill="FFFF00" w:val="clear"/>
+          <w:lang w:val="pt-BR" w:eastAsia="en-US" w:bidi="ar-SA"/>
+        </w:rPr>
+        <w:t>hotspot_df</w:t>
+      </w:r>
+      <w:r>
+        <w:rPr>
+          <w:rFonts w:eastAsia="Calibri" w:cs="Arial" w:ascii="Arial" w:hAnsi="Arial"/>
+          <w:b w:val="false"/>
+          <w:bCs w:val="false"/>
+          <w:color w:val="231F20"/>
+          <w:w w:val="115"/>
+          <w:kern w:val="0"/>
+          <w:sz w:val="24"/>
+          <w:szCs w:val="24"/>
+          <w:shd w:fill="auto" w:val="clear"/>
+          <w:lang w:val="pt-BR" w:eastAsia="en-US" w:bidi="ar-SA"/>
+        </w:rPr>
+        <w:t xml:space="preserve"> chamada </w:t>
+      </w:r>
+      <w:r>
+        <w:rPr>
+          <w:rFonts w:eastAsia="Calibri" w:cs="Arial" w:ascii="Arial" w:hAnsi="Arial"/>
+          <w:b w:val="false"/>
+          <w:bCs w:val="false"/>
+          <w:i/>
+          <w:iCs/>
+          <w:color w:val="231F20"/>
+          <w:w w:val="115"/>
+          <w:kern w:val="0"/>
+          <w:sz w:val="24"/>
+          <w:szCs w:val="24"/>
+          <w:shd w:fill="auto" w:val="clear"/>
+          <w:lang w:val="pt-BR" w:eastAsia="en-US" w:bidi="ar-SA"/>
+        </w:rPr>
+        <w:t>fococalor</w:t>
+      </w:r>
+      <w:r>
+        <w:rPr>
+          <w:rStyle w:val="FootnoteAnchor"/>
+          <w:rFonts w:eastAsia="Calibri" w:cs="Arial" w:ascii="Arial" w:hAnsi="Arial"/>
+          <w:b w:val="false"/>
+          <w:bCs w:val="false"/>
+          <w:i/>
+          <w:iCs/>
+          <w:color w:val="231F20"/>
+          <w:w w:val="115"/>
+          <w:kern w:val="0"/>
+          <w:sz w:val="24"/>
+          <w:szCs w:val="24"/>
+          <w:shd w:fill="auto" w:val="clear"/>
+          <w:lang w:val="pt-BR" w:eastAsia="en-US" w:bidi="ar-SA"/>
+        </w:rPr>
+        <w:footnoteReference w:id="10"/>
+      </w:r>
+      <w:r>
+        <w:rPr>
+          <w:rFonts w:eastAsia="Calibri" w:cs="Arial" w:ascii="Arial" w:hAnsi="Arial"/>
+          <w:b w:val="false"/>
+          <w:bCs w:val="false"/>
+          <w:color w:val="231F20"/>
+          <w:w w:val="115"/>
+          <w:kern w:val="0"/>
+          <w:sz w:val="24"/>
+          <w:szCs w:val="24"/>
+          <w:shd w:fill="auto" w:val="clear"/>
+          <w:lang w:val="pt-BR" w:eastAsia="en-US" w:bidi="ar-SA"/>
+        </w:rPr>
+        <w:t xml:space="preserve"> para totalizar todas as vezes que o monitoramento espacial captou um ponto em uma região. O somatório levou em consideração o agrupamento do ano, estado e município. Dessa forma pode-se avaliar as regiões que mais sofreram com possíveis queimadas e incêndio florestais. </w:t>
+      </w:r>
+    </w:p>
+    <w:p>
+      <w:pPr>
+        <w:pStyle w:val="CorpodeTextoTCC"/>
+        <w:rPr>
+          <w:rFonts w:ascii="Arial" w:hAnsi="Arial" w:eastAsia="Calibri" w:cs="Arial"/>
+          <w:b w:val="false"/>
+          <w:b w:val="false"/>
+          <w:bCs w:val="false"/>
+          <w:color w:val="231F20"/>
+          <w:w w:val="115"/>
+          <w:kern w:val="0"/>
+          <w:sz w:val="24"/>
+          <w:szCs w:val="24"/>
+          <w:lang w:val="pt-BR" w:eastAsia="en-US" w:bidi="ar-SA"/>
+        </w:rPr>
+      </w:pPr>
+      <w:r>
+        <w:rPr>
+          <w:rFonts w:eastAsia="Calibri" w:cs="Arial" w:ascii="Arial" w:hAnsi="Arial"/>
+          <w:b w:val="false"/>
+          <w:bCs w:val="false"/>
+          <w:color w:val="231F20"/>
+          <w:w w:val="115"/>
+          <w:kern w:val="0"/>
+          <w:sz w:val="24"/>
+          <w:szCs w:val="24"/>
+          <w:lang w:val="pt-BR" w:eastAsia="en-US" w:bidi="ar-SA"/>
+        </w:rPr>
+      </w:r>
+    </w:p>
+    <w:p>
+      <w:pPr>
+        <w:pStyle w:val="CorpodeTextoTCC"/>
+        <w:rPr>
+          <w:rFonts w:ascii="Arial" w:hAnsi="Arial" w:eastAsia="Calibri" w:cs="Arial"/>
+          <w:b w:val="false"/>
+          <w:b w:val="false"/>
+          <w:bCs w:val="false"/>
+          <w:color w:val="231F20"/>
+          <w:w w:val="115"/>
+          <w:kern w:val="0"/>
+          <w:sz w:val="24"/>
+          <w:szCs w:val="24"/>
+          <w:lang w:val="pt-BR" w:eastAsia="en-US" w:bidi="ar-SA"/>
+        </w:rPr>
+      </w:pPr>
+      <w:r>
+        <w:rPr>
+          <w:rFonts w:eastAsia="Calibri" w:cs="Arial" w:ascii="Arial" w:hAnsi="Arial"/>
+          <w:b/>
+          <w:bCs/>
+          <w:i w:val="false"/>
+          <w:iCs w:val="false"/>
+          <w:caps w:val="false"/>
+          <w:smallCaps w:val="false"/>
+          <w:color w:val="231F20"/>
+          <w:w w:val="115"/>
+          <w:kern w:val="0"/>
+          <w:sz w:val="36"/>
+          <w:szCs w:val="36"/>
+          <w:lang w:val="pt-BR" w:eastAsia="en-US" w:bidi="ar-SA"/>
+        </w:rPr>
+        <w:t xml:space="preserve">4.2.3. </w:t>
+      </w:r>
+      <w:r>
+        <w:rPr>
+          <w:rFonts w:eastAsia="Calibri" w:cs="" w:ascii="Gotham Black" w:hAnsi="Gotham Black"/>
+          <w:b/>
+          <w:bCs/>
+          <w:i w:val="false"/>
+          <w:iCs w:val="false"/>
+          <w:caps w:val="false"/>
+          <w:smallCaps w:val="false"/>
+          <w:color w:val="8A7843"/>
+          <w:spacing w:val="0"/>
+          <w:w w:val="115"/>
+          <w:kern w:val="2"/>
+          <w:sz w:val="36"/>
+          <w:szCs w:val="36"/>
+          <w:lang w:val="pt-BR" w:eastAsia="en-US" w:bidi="ar-SA"/>
+          <w14:textFill>
+            <w14:gradFill>
+              <w14:gsLst>
+                <w14:gs w14:pos="0">
+                  <w14:srgbClr w14:val="15222D"/>
+                </w14:gs>
+                <w14:gs w14:pos="50000">
+                  <w14:srgbClr w14:val="E5CC80"/>
+                </w14:gs>
+                <w14:gs w14:pos="100000">
+                  <w14:srgbClr w14:val="EDD078">
+                    <w14:shade w14:val="100000"/>
+                    <w14:satMod w14:val="115000"/>
+                  </w14:srgbClr>
+                </w14:gs>
+              </w14:gsLst>
+              <w14:path w14:path="circle">
+                <w14:fillToRect w14:l="0" w14:t="0" w14:r="100000" w14:b="100000"/>
+              </w14:path>
+            </w14:gradFill>
+          </w14:textFill>
+        </w:rPr>
+        <w:t>Geração dos dados</w:t>
+      </w:r>
+    </w:p>
+    <w:p>
+      <w:pPr>
+        <w:pStyle w:val="CorpodeTextoTCC"/>
+        <w:rPr>
+          <w:rFonts w:ascii="Arial" w:hAnsi="Arial" w:eastAsia="Calibri" w:cs="Arial"/>
+          <w:b w:val="false"/>
+          <w:b w:val="false"/>
+          <w:bCs w:val="false"/>
+          <w:color w:val="231F20"/>
+          <w:w w:val="115"/>
+          <w:kern w:val="0"/>
+          <w:sz w:val="24"/>
+          <w:szCs w:val="24"/>
+          <w:lang w:val="pt-BR" w:eastAsia="en-US" w:bidi="ar-SA"/>
+        </w:rPr>
+      </w:pPr>
+      <w:r>
+        <w:rPr>
+          <w:rFonts w:eastAsia="Calibri" w:cs="Arial" w:ascii="Arial" w:hAnsi="Arial"/>
+          <w:b w:val="false"/>
+          <w:bCs w:val="false"/>
+          <w:color w:val="231F20"/>
+          <w:w w:val="115"/>
+          <w:kern w:val="0"/>
+          <w:sz w:val="24"/>
+          <w:szCs w:val="24"/>
+          <w:lang w:val="pt-BR" w:eastAsia="en-US" w:bidi="ar-SA"/>
+        </w:rPr>
+        <w:t xml:space="preserve">Após preparar os dados, a etapa seguinte foi selecionar as features utilizadas na ánalise exploratória dos dados e modelos preditivos de machine learning. </w:t>
+      </w:r>
+    </w:p>
+    <w:p>
+      <w:pPr>
+        <w:pStyle w:val="CorpodeTextoTCC"/>
+        <w:rPr>
+          <w:rFonts w:ascii="Arial" w:hAnsi="Arial" w:eastAsia="Calibri" w:cs="Arial"/>
+          <w:b w:val="false"/>
+          <w:b w:val="false"/>
+          <w:bCs w:val="false"/>
+          <w:color w:val="231F20"/>
+          <w:w w:val="115"/>
+          <w:kern w:val="0"/>
+          <w:sz w:val="24"/>
+          <w:szCs w:val="24"/>
+          <w:lang w:val="pt-BR" w:eastAsia="en-US" w:bidi="ar-SA"/>
+        </w:rPr>
+      </w:pPr>
+      <w:r>
+        <w:rPr>
+          <w:rFonts w:eastAsia="Calibri" w:cs="Arial" w:ascii="Arial" w:hAnsi="Arial"/>
+          <w:b w:val="false"/>
+          <w:bCs w:val="false"/>
+          <w:color w:val="231F20"/>
+          <w:w w:val="115"/>
+          <w:kern w:val="0"/>
+          <w:sz w:val="24"/>
+          <w:szCs w:val="24"/>
+          <w:lang w:val="pt-BR" w:eastAsia="en-US" w:bidi="ar-SA"/>
+        </w:rPr>
+        <w:t xml:space="preserve">No dataset relacionado a queimada, as colunas mantidas foram </w:t>
+      </w:r>
+      <w:r>
+        <w:rPr>
+          <w:rFonts w:eastAsia="Calibri" w:cs="Arial" w:ascii="Arial" w:hAnsi="Arial"/>
+          <w:b w:val="false"/>
+          <w:bCs w:val="false"/>
+          <w:i/>
+          <w:iCs/>
+          <w:color w:val="231F20"/>
+          <w:w w:val="115"/>
+          <w:kern w:val="0"/>
+          <w:sz w:val="24"/>
+          <w:szCs w:val="24"/>
+          <w:lang w:val="pt-BR" w:eastAsia="en-US" w:bidi="ar-SA"/>
+        </w:rPr>
+        <w:t>estado, municipio diasemchuva, precipatacao riscofogo, frp e o ano</w:t>
+      </w:r>
+      <w:r>
+        <w:rPr>
+          <w:rFonts w:eastAsia="Calibri" w:cs="Arial" w:ascii="Arial" w:hAnsi="Arial"/>
+          <w:b w:val="false"/>
+          <w:bCs w:val="false"/>
+          <w:i w:val="false"/>
+          <w:iCs w:val="false"/>
+          <w:color w:val="231F20"/>
+          <w:w w:val="115"/>
+          <w:kern w:val="0"/>
+          <w:sz w:val="24"/>
+          <w:szCs w:val="24"/>
+          <w:lang w:val="pt-BR" w:eastAsia="en-US" w:bidi="ar-SA"/>
+        </w:rPr>
+        <w:t>.</w:t>
+      </w:r>
+    </w:p>
+    <w:p>
+      <w:pPr>
+        <w:pStyle w:val="CorpodeTextoTCC"/>
+        <w:rPr>
+          <w:rFonts w:ascii="Arial" w:hAnsi="Arial" w:eastAsia="Calibri" w:cs="Arial"/>
+          <w:b w:val="false"/>
+          <w:b w:val="false"/>
+          <w:bCs w:val="false"/>
+          <w:color w:val="231F20"/>
+          <w:w w:val="115"/>
+          <w:kern w:val="0"/>
+          <w:sz w:val="24"/>
+          <w:szCs w:val="24"/>
+          <w:lang w:val="pt-BR" w:eastAsia="en-US" w:bidi="ar-SA"/>
+        </w:rPr>
+      </w:pPr>
+      <w:r>
+        <w:rPr>
+          <w:rFonts w:eastAsia="Calibri" w:cs="Arial" w:ascii="Arial" w:hAnsi="Arial"/>
+          <w:b w:val="false"/>
+          <w:bCs w:val="false"/>
+          <w:i w:val="false"/>
+          <w:iCs w:val="false"/>
+          <w:color w:val="231F20"/>
+          <w:w w:val="115"/>
+          <w:kern w:val="0"/>
+          <w:sz w:val="24"/>
+          <w:szCs w:val="24"/>
+          <w:lang w:val="pt-BR" w:eastAsia="en-US" w:bidi="ar-SA"/>
+        </w:rPr>
+        <w:t>Já no conjunto de dados ligado ao</w:t>
+      </w:r>
+      <w:r>
+        <w:rPr>
+          <w:rFonts w:eastAsia="Calibri" w:cs="Arial" w:ascii="Arial" w:hAnsi="Arial"/>
+          <w:b w:val="false"/>
+          <w:bCs w:val="false"/>
+          <w:i w:val="false"/>
+          <w:iCs w:val="false"/>
+          <w:caps w:val="false"/>
+          <w:smallCaps w:val="false"/>
+          <w:color w:val="231F20"/>
+          <w:w w:val="115"/>
+          <w:kern w:val="0"/>
+          <w:sz w:val="24"/>
+          <w:szCs w:val="24"/>
+          <w:lang w:val="pt-BR" w:eastAsia="en-US" w:bidi="ar-SA"/>
+        </w:rPr>
+        <w:t>progresso social, foram mantidas as features ligadas as 3 dimensões e as 12 dimensões.</w:t>
+      </w:r>
+    </w:p>
+    <w:p>
+      <w:pPr>
+        <w:pStyle w:val="CorpodeTextoTCC"/>
+        <w:rPr>
+          <w:rFonts w:ascii="Arial" w:hAnsi="Arial" w:eastAsia="Calibri" w:cs="Arial"/>
+          <w:b w:val="false"/>
+          <w:b w:val="false"/>
+          <w:bCs w:val="false"/>
+          <w:color w:val="231F20"/>
+          <w:w w:val="115"/>
+          <w:kern w:val="0"/>
+          <w:sz w:val="24"/>
+          <w:szCs w:val="24"/>
+          <w:lang w:val="pt-BR" w:eastAsia="en-US" w:bidi="ar-SA"/>
+        </w:rPr>
+      </w:pPr>
+      <w:r>
+        <w:rPr>
+          <w:rFonts w:eastAsia="Calibri" w:cs="Arial" w:ascii="Arial" w:hAnsi="Arial"/>
+          <w:b w:val="false"/>
+          <w:bCs w:val="false"/>
+          <w:i w:val="false"/>
+          <w:iCs w:val="false"/>
+          <w:caps w:val="false"/>
+          <w:smallCaps w:val="false"/>
+          <w:color w:val="231F20"/>
+          <w:w w:val="115"/>
+          <w:kern w:val="0"/>
+          <w:sz w:val="24"/>
+          <w:szCs w:val="24"/>
+          <w:lang w:val="pt-BR" w:eastAsia="en-US" w:bidi="ar-SA"/>
+        </w:rPr>
+        <w:t>Por fim após de juntar os dois datasets levando em consideração o ano, estado e município, gerou-se um arquivo csv.</w:t>
       </w:r>
     </w:p>
     <w:p>
@@ -5186,7 +5613,7 @@
         <mc:AlternateContent>
           <mc:Choice Requires="wps">
             <w:drawing>
-              <wp:anchor behindDoc="0" distT="14605" distB="14605" distL="14605" distR="14605" simplePos="0" locked="0" layoutInCell="0" allowOverlap="1" relativeHeight="39" wp14:anchorId="3D166ECF">
+              <wp:anchor behindDoc="0" distT="14605" distB="14605" distL="14605" distR="14605" simplePos="0" locked="0" layoutInCell="0" allowOverlap="1" relativeHeight="41" wp14:anchorId="3D166ECF">
                 <wp:simplePos x="0" y="0"/>
                 <wp:positionH relativeFrom="margin">
                   <wp:posOffset>108585</wp:posOffset>
@@ -5303,7 +5730,7 @@
         <mc:AlternateContent>
           <mc:Choice Requires="wps">
             <w:drawing>
-              <wp:anchor behindDoc="0" distT="14605" distB="14605" distL="14605" distR="14605" simplePos="0" locked="0" layoutInCell="0" allowOverlap="1" relativeHeight="40" wp14:anchorId="068A02AC">
+              <wp:anchor behindDoc="0" distT="14605" distB="14605" distL="14605" distR="14605" simplePos="0" locked="0" layoutInCell="0" allowOverlap="1" relativeHeight="42" wp14:anchorId="068A02AC">
                 <wp:simplePos x="0" y="0"/>
                 <wp:positionH relativeFrom="margin">
                   <wp:posOffset>108585</wp:posOffset>
@@ -5412,7 +5839,7 @@
         <mc:AlternateContent>
           <mc:Choice Requires="wps">
             <w:drawing>
-              <wp:anchor behindDoc="0" distT="14605" distB="14605" distL="14605" distR="14605" simplePos="0" locked="0" layoutInCell="0" allowOverlap="1" relativeHeight="41" wp14:anchorId="29ADC090">
+              <wp:anchor behindDoc="0" distT="14605" distB="14605" distL="14605" distR="14605" simplePos="0" locked="0" layoutInCell="0" allowOverlap="1" relativeHeight="43" wp14:anchorId="29ADC090">
                 <wp:simplePos x="0" y="0"/>
                 <wp:positionH relativeFrom="margin">
                   <wp:posOffset>108585</wp:posOffset>
@@ -6169,8 +6596,8 @@
         <w:ind w:left="0" w:right="1213" w:hanging="0"/>
         <w:rPr/>
       </w:pPr>
-      <w:bookmarkStart w:id="11" w:name="_Toc83580272111"/>
-      <w:bookmarkStart w:id="12" w:name="_Toc8358027221"/>
+      <w:bookmarkStart w:id="11" w:name="_Toc8358027221"/>
+      <w:bookmarkStart w:id="12" w:name="_Toc83580272111"/>
       <w:r>
         <w:rPr>
           <w:rFonts w:eastAsia="Calibri" w:cs="" w:ascii="Gotham Black" w:hAnsi="Gotham Black"/>
@@ -6388,7 +6815,7 @@
             <w:r>
               <w:rPr/>
               <w:drawing>
-                <wp:anchor behindDoc="0" distT="0" distB="0" distL="0" distR="0" simplePos="0" locked="0" layoutInCell="1" allowOverlap="1" relativeHeight="42">
+                <wp:anchor behindDoc="0" distT="0" distB="0" distL="0" distR="0" simplePos="0" locked="0" layoutInCell="1" allowOverlap="1" relativeHeight="44">
                   <wp:simplePos x="0" y="0"/>
                   <wp:positionH relativeFrom="column">
                     <wp:align>center</wp:align>
@@ -6897,7 +7324,7 @@
             <w:r>
               <w:rPr/>
               <w:drawing>
-                <wp:anchor behindDoc="0" distT="0" distB="0" distL="0" distR="0" simplePos="0" locked="0" layoutInCell="1" allowOverlap="1" relativeHeight="43">
+                <wp:anchor behindDoc="0" distT="0" distB="0" distL="0" distR="0" simplePos="0" locked="0" layoutInCell="1" allowOverlap="1" relativeHeight="45">
                   <wp:simplePos x="0" y="0"/>
                   <wp:positionH relativeFrom="column">
                     <wp:posOffset>86360</wp:posOffset>
@@ -7104,8 +7531,8 @@
         <w:ind w:left="0" w:right="1213" w:hanging="0"/>
         <w:rPr/>
       </w:pPr>
-      <w:bookmarkStart w:id="13" w:name="_Toc8358027211"/>
-      <w:bookmarkStart w:id="14" w:name="_Toc835802722"/>
+      <w:bookmarkStart w:id="13" w:name="_Toc835802722"/>
+      <w:bookmarkStart w:id="14" w:name="_Toc8358027211"/>
       <w:r>
         <w:rPr>
           <w:rFonts w:eastAsia="Calibri" w:cs="" w:ascii="Gotham Black" w:hAnsi="Gotham Black"/>
@@ -7829,8 +8256,8 @@
         </w:rPr>
         <w:t xml:space="preserve">MCKINNEY, Wes. </w:t>
       </w:r>
-      <w:bookmarkStart w:id="15" w:name="productTitle"/>
-      <w:bookmarkStart w:id="16" w:name="title"/>
+      <w:bookmarkStart w:id="15" w:name="title"/>
+      <w:bookmarkStart w:id="16" w:name="productTitle"/>
       <w:bookmarkEnd w:id="15"/>
       <w:bookmarkEnd w:id="16"/>
       <w:r>
@@ -8269,7 +8696,7 @@
         <w:color w:val="FFFFFF" w:themeColor="background1"/>
       </w:rPr>
       <w:drawing>
-        <wp:anchor behindDoc="1" distT="0" distB="0" distL="0" distR="0" simplePos="0" locked="0" layoutInCell="0" allowOverlap="1" relativeHeight="26">
+        <wp:anchor behindDoc="1" distT="0" distB="0" distL="0" distR="0" simplePos="0" locked="0" layoutInCell="0" allowOverlap="1" relativeHeight="28">
           <wp:simplePos x="0" y="0"/>
           <wp:positionH relativeFrom="column">
             <wp:posOffset>5816600</wp:posOffset>
@@ -8378,7 +8805,7 @@
       <mc:AlternateContent>
         <mc:Choice Requires="wps">
           <w:drawing>
-            <wp:anchor behindDoc="1" distT="635" distB="0" distL="635" distR="0" simplePos="0" locked="0" layoutInCell="0" allowOverlap="1" relativeHeight="13" wp14:anchorId="5E15D831">
+            <wp:anchor behindDoc="1" distT="635" distB="0" distL="635" distR="0" simplePos="0" locked="0" layoutInCell="0" allowOverlap="1" relativeHeight="14" wp14:anchorId="5E15D831">
               <wp:simplePos x="0" y="0"/>
               <wp:positionH relativeFrom="column">
                 <wp:posOffset>-751840</wp:posOffset>
@@ -8441,7 +8868,7 @@
         </mc:Fallback>
       </mc:AlternateContent>
       <w:drawing>
-        <wp:anchor behindDoc="1" distT="0" distB="0" distL="0" distR="0" simplePos="0" locked="0" layoutInCell="0" allowOverlap="1" relativeHeight="25">
+        <wp:anchor behindDoc="1" distT="0" distB="0" distL="0" distR="0" simplePos="0" locked="0" layoutInCell="0" allowOverlap="1" relativeHeight="27">
           <wp:simplePos x="0" y="0"/>
           <wp:positionH relativeFrom="column">
             <wp:posOffset>5816600</wp:posOffset>
@@ -8515,7 +8942,7 @@
         <w:docPartGallery w:val="Page Numbers (Bottom of Page)"/>
         <w:docPartUnique w:val="true"/>
       </w:docPartObj>
-      <w:id w:val="1851008000"/>
+      <w:id w:val="308824301"/>
     </w:sdtPr>
     <w:sdtContent>
       <w:p>
@@ -8546,7 +8973,7 @@
         </w:r>
         <w:r>
           <w:rPr/>
-          <w:t>13</w:t>
+          <w:t>14</w:t>
         </w:r>
         <w:r>
           <w:rPr/>
@@ -8960,6 +9387,72 @@
           <w:lang w:val="en-US" w:eastAsia="en-US" w:bidi="ar-SA"/>
         </w:rPr>
         <w:t xml:space="preserve"> refere-se a uma coluna no conjunto de dados. Ela é usados como de entrada para um modelo preditivo.</w:t>
+      </w:r>
+    </w:p>
+  </w:footnote>
+  <w:footnote w:id="10">
+    <w:p>
+      <w:pPr>
+        <w:pStyle w:val="Footnote"/>
+        <w:rPr>
+          <w:rStyle w:val="StrongEmphasis"/>
+          <w:rFonts w:ascii="Arial" w:hAnsi="Arial" w:eastAsia="Calibri" w:cs="" w:cstheme="minorBidi" w:eastAsiaTheme="minorHAnsi"/>
+          <w:b w:val="false"/>
+          <w:b w:val="false"/>
+          <w:bCs w:val="false"/>
+          <w:i w:val="false"/>
+          <w:i w:val="false"/>
+          <w:iCs w:val="false"/>
+          <w:color w:val="auto"/>
+          <w:spacing w:val="0"/>
+          <w:kern w:val="0"/>
+          <w:sz w:val="20"/>
+          <w:szCs w:val="20"/>
+          <w:lang w:val="en-US" w:eastAsia="en-US" w:bidi="ar-SA"/>
+        </w:rPr>
+      </w:pPr>
+      <w:r>
+        <w:rPr>
+          <w:rStyle w:val="FootnoteCharacters"/>
+        </w:rPr>
+        <w:footnoteRef/>
+      </w:r>
+      <w:r>
+        <w:rPr>
+          <w:rStyle w:val="StrongEmphasis"/>
+          <w:rFonts w:eastAsia="Calibri" w:cs="" w:ascii="Arial" w:hAnsi="Arial" w:cstheme="minorBidi" w:eastAsiaTheme="minorHAnsi"/>
+          <w:b w:val="false"/>
+          <w:bCs w:val="false"/>
+          <w:i w:val="false"/>
+          <w:iCs w:val="false"/>
+          <w:color w:val="auto"/>
+          <w:spacing w:val="0"/>
+          <w:kern w:val="0"/>
+          <w:sz w:val="20"/>
+          <w:szCs w:val="20"/>
+          <w:lang w:val="en-US" w:eastAsia="en-US" w:bidi="ar-SA"/>
+        </w:rPr>
+        <w:tab/>
+        <w:t xml:space="preserve">Um foco de calor representa uma região com temperatura acima de 47°C e não equivale ao conceito de queimada ou incêndio florestal. </w:t>
+      </w:r>
+      <w:r>
+        <w:rPr>
+          <w:rStyle w:val="StrongEmphasis"/>
+          <w:rFonts w:eastAsia="Calibri" w:cs="" w:ascii="Arial" w:hAnsi="Arial" w:cstheme="minorBidi" w:eastAsiaTheme="minorHAnsi"/>
+          <w:b w:val="false"/>
+          <w:bCs w:val="false"/>
+          <w:i w:val="false"/>
+          <w:iCs w:val="false"/>
+          <w:caps w:val="false"/>
+          <w:smallCaps w:val="false"/>
+          <w:color w:val="auto"/>
+          <w:spacing w:val="0"/>
+          <w:kern w:val="0"/>
+          <w:sz w:val="20"/>
+          <w:szCs w:val="20"/>
+          <w:lang w:val="en-US" w:eastAsia="en-US" w:bidi="ar-SA"/>
+        </w:rPr>
+        <w:t>Um incêndio ou uma ocorrência podem gerar um ou vários focos de calor, dependendo da extensão da linha de fogo.</w:t>
       </w:r>
     </w:p>
   </w:footnote>

</xml_diff>